<commit_message>
Add Erik to author line of manuscript
</commit_message>
<xml_diff>
--- a/LakeMeadWaterBankDivideInflow/LakeMeadWaterConservationProgramAnalysis.docx
+++ b/LakeMeadWaterBankDivideInflow/LakeMeadWaterConservationProgramAnalysis.docx
@@ -1,6 +1,6 @@
 
 <file path=word/document.xml><?xml version="1.0" encoding="utf-8"?>
-<w:document xmlns:wpc="http://schemas.microsoft.com/office/word/2010/wordprocessingCanvas" xmlns:cx="http://schemas.microsoft.com/office/drawing/2014/chartex" xmlns:cx1="http://schemas.microsoft.com/office/drawing/2015/9/8/chartex" xmlns:cx2="http://schemas.microsoft.com/office/drawing/2015/10/21/chartex" xmlns:cx3="http://schemas.microsoft.com/office/drawing/2016/5/9/chartex" xmlns:cx4="http://schemas.microsoft.com/office/drawing/2016/5/10/chartex" xmlns:cx5="http://schemas.microsoft.com/office/drawing/2016/5/11/chartex" xmlns:cx6="http://schemas.microsoft.com/office/drawing/2016/5/12/chartex" xmlns:cx7="http://schemas.microsoft.com/office/drawing/2016/5/13/chartex" xmlns:cx8="http://schemas.microsoft.com/office/drawing/2016/5/14/chartex" xmlns:mc="http://schemas.openxmlformats.org/markup-compatibility/2006" xmlns:aink="http://schemas.microsoft.com/office/drawing/2016/ink" xmlns:am3d="http://schemas.microsoft.com/office/drawing/2017/model3d" xmlns:o="urn:schemas-microsoft-com:office:office" xmlns:oel="http://schemas.microsoft.com/office/2019/extlst" xmlns:r="http://schemas.openxmlformats.org/officeDocument/2006/relationships" xmlns:m="http://schemas.openxmlformats.org/officeDocument/2006/math" xmlns:v="urn:schemas-microsoft-com:vml" xmlns:wp14="http://schemas.microsoft.com/office/word/2010/wordprocessingDrawing" xmlns:wp="http://schemas.openxmlformats.org/drawingml/2006/wordprocessingDrawing" xmlns:w10="urn:schemas-microsoft-com:office:word" xmlns:w="http://schemas.openxmlformats.org/wordprocessingml/2006/main" xmlns:w14="http://schemas.microsoft.com/office/word/2010/wordml" xmlns:w15="http://schemas.microsoft.com/office/word/2012/wordml" xmlns:w16cex="http://schemas.microsoft.com/office/word/2018/wordml/cex" xmlns:w16cid="http://schemas.microsoft.com/office/word/2016/wordml/cid" xmlns:w16="http://schemas.microsoft.com/office/word/2018/wordml" xmlns:w16du="http://schemas.microsoft.com/office/word/2023/wordml/word16du" xmlns:w16sdtdh="http://schemas.microsoft.com/office/word/2020/wordml/sdtdatahash" xmlns:w16se="http://schemas.microsoft.com/office/word/2015/wordml/symex" xmlns:wpg="http://schemas.microsoft.com/office/word/2010/wordprocessingGroup" xmlns:wpi="http://schemas.microsoft.com/office/word/2010/wordprocessingInk" xmlns:wne="http://schemas.microsoft.com/office/word/2006/wordml" xmlns:wps="http://schemas.microsoft.com/office/word/2010/wordprocessingShape" mc:Ignorable="w14 w15 w16se w16cid w16 w16cex w16sdtdh w16du wp14">
+<w:document xmlns:wpc="http://schemas.microsoft.com/office/word/2010/wordprocessingCanvas" xmlns:cx="http://schemas.microsoft.com/office/drawing/2014/chartex" xmlns:cx1="http://schemas.microsoft.com/office/drawing/2015/9/8/chartex" xmlns:cx2="http://schemas.microsoft.com/office/drawing/2015/10/21/chartex" xmlns:cx3="http://schemas.microsoft.com/office/drawing/2016/5/9/chartex" xmlns:cx4="http://schemas.microsoft.com/office/drawing/2016/5/10/chartex" xmlns:cx5="http://schemas.microsoft.com/office/drawing/2016/5/11/chartex" xmlns:cx6="http://schemas.microsoft.com/office/drawing/2016/5/12/chartex" xmlns:cx7="http://schemas.microsoft.com/office/drawing/2016/5/13/chartex" xmlns:cx8="http://schemas.microsoft.com/office/drawing/2016/5/14/chartex" xmlns:mc="http://schemas.openxmlformats.org/markup-compatibility/2006" xmlns:aink="http://schemas.microsoft.com/office/drawing/2016/ink" xmlns:am3d="http://schemas.microsoft.com/office/drawing/2017/model3d" xmlns:o="urn:schemas-microsoft-com:office:office" xmlns:oel="http://schemas.microsoft.com/office/2019/extlst" xmlns:r="http://schemas.openxmlformats.org/officeDocument/2006/relationships" xmlns:m="http://schemas.openxmlformats.org/officeDocument/2006/math" xmlns:v="urn:schemas-microsoft-com:vml" xmlns:wp14="http://schemas.microsoft.com/office/word/2010/wordprocessingDrawing" xmlns:wp="http://schemas.openxmlformats.org/drawingml/2006/wordprocessingDrawing" xmlns:w10="urn:schemas-microsoft-com:office:word" xmlns:w="http://schemas.openxmlformats.org/wordprocessingml/2006/main" xmlns:w14="http://schemas.microsoft.com/office/word/2010/wordml" xmlns:w15="http://schemas.microsoft.com/office/word/2012/wordml" xmlns:w16cex="http://schemas.microsoft.com/office/word/2018/wordml/cex" xmlns:w16cid="http://schemas.microsoft.com/office/word/2016/wordml/cid" xmlns:w16="http://schemas.microsoft.com/office/word/2018/wordml" xmlns:w16du="http://schemas.microsoft.com/office/word/2023/wordml/word16du" xmlns:w16sdtdh="http://schemas.microsoft.com/office/word/2020/wordml/sdtdatahash" xmlns:w16sdtfl="http://schemas.microsoft.com/office/word/2024/wordml/sdtformatlock" xmlns:w16se="http://schemas.microsoft.com/office/word/2015/wordml/symex" xmlns:wpg="http://schemas.microsoft.com/office/word/2010/wordprocessingGroup" xmlns:wpi="http://schemas.microsoft.com/office/word/2010/wordprocessingInk" xmlns:wne="http://schemas.microsoft.com/office/word/2006/wordml" xmlns:wps="http://schemas.microsoft.com/office/word/2010/wordprocessingShape" mc:Ignorable="w14 w15 w16se w16cid w16 w16cex w16sdtdh w16sdtfl w16du wp14">
   <w:body>
     <w:p>
       <w:pPr>
@@ -51,7 +51,7 @@
           <w:sz w:val="28"/>
           <w:szCs w:val="28"/>
         </w:rPr>
-        <w:t>a</w:t>
+        <w:t xml:space="preserve">Ideas to </w:t>
       </w:r>
       <w:r>
         <w:rPr>
@@ -61,7 +61,7 @@
           <w:sz w:val="28"/>
           <w:szCs w:val="28"/>
         </w:rPr>
-        <w:t>n Alternative</w:t>
+        <w:t xml:space="preserve">Increase </w:t>
       </w:r>
       <w:r>
         <w:rPr>
@@ -71,7 +71,7 @@
           <w:sz w:val="28"/>
           <w:szCs w:val="28"/>
         </w:rPr>
-        <w:t xml:space="preserve"> to </w:t>
+        <w:t xml:space="preserve">Sustainability and </w:t>
       </w:r>
       <w:r>
         <w:rPr>
@@ -81,7 +81,7 @@
           <w:sz w:val="28"/>
           <w:szCs w:val="28"/>
         </w:rPr>
-        <w:t xml:space="preserve">Increase </w:t>
+        <w:t xml:space="preserve">User </w:t>
       </w:r>
       <w:r>
         <w:rPr>
@@ -91,7 +91,7 @@
           <w:sz w:val="28"/>
           <w:szCs w:val="28"/>
         </w:rPr>
-        <w:t xml:space="preserve">Sustainability and </w:t>
+        <w:t xml:space="preserve">Autonomy </w:t>
       </w:r>
       <w:r>
         <w:rPr>
@@ -101,9 +101,12 @@
           <w:sz w:val="28"/>
           <w:szCs w:val="28"/>
         </w:rPr>
-        <w:t xml:space="preserve">User </w:t>
-      </w:r>
-      <w:r>
+        <w:t>Post-2026</w:t>
+      </w:r>
+    </w:p>
+    <w:p>
+      <w:pPr>
+        <w:spacing w:after="0"/>
         <w:rPr>
           <w:rFonts w:asciiTheme="majorBidi" w:hAnsiTheme="majorBidi" w:cstheme="majorBidi"/>
           <w:b/>
@@ -111,28 +114,56 @@
           <w:sz w:val="28"/>
           <w:szCs w:val="28"/>
         </w:rPr>
-        <w:t xml:space="preserve">Autonomy </w:t>
-      </w:r>
-      <w:r>
-        <w:rPr>
-          <w:rFonts w:asciiTheme="majorBidi" w:hAnsiTheme="majorBidi" w:cstheme="majorBidi"/>
-          <w:b/>
-          <w:bCs/>
-          <w:sz w:val="28"/>
-          <w:szCs w:val="28"/>
-        </w:rPr>
-        <w:t>Post-2026</w:t>
-      </w:r>
+      </w:pPr>
     </w:p>
     <w:p>
       <w:pPr>
-        <w:spacing w:after="0"/>
-        <w:rPr>
-          <w:rFonts w:asciiTheme="majorBidi" w:hAnsiTheme="majorBidi" w:cstheme="majorBidi"/>
-          <w:b/>
-          <w:bCs/>
-          <w:sz w:val="28"/>
-          <w:szCs w:val="28"/>
+        <w:pStyle w:val="NoSpacing"/>
+        <w:rPr>
+          <w:rFonts w:asciiTheme="majorBidi" w:hAnsiTheme="majorBidi" w:cstheme="majorBidi"/>
+          <w:sz w:val="24"/>
+          <w:szCs w:val="24"/>
+        </w:rPr>
+      </w:pPr>
+      <w:r>
+        <w:rPr>
+          <w:rFonts w:asciiTheme="majorBidi" w:hAnsiTheme="majorBidi" w:cstheme="majorBidi"/>
+          <w:sz w:val="24"/>
+          <w:szCs w:val="24"/>
+        </w:rPr>
+        <w:t xml:space="preserve">David E. Rosenberg, Utah State University, </w:t>
+      </w:r>
+      <w:hyperlink r:id="rId7" w:history="1">
+        <w:r>
+          <w:rPr>
+            <w:rStyle w:val="Hyperlink"/>
+            <w:rFonts w:asciiTheme="majorBidi" w:hAnsiTheme="majorBidi" w:cstheme="majorBidi"/>
+            <w:sz w:val="24"/>
+            <w:szCs w:val="24"/>
+          </w:rPr>
+          <w:t>david.rosenberg@usu.edu</w:t>
+        </w:r>
+      </w:hyperlink>
+    </w:p>
+    <w:p>
+      <w:pPr>
+        <w:pStyle w:val="NoSpacing"/>
+      </w:pPr>
+      <w:r>
+        <w:rPr>
+          <w:rFonts w:asciiTheme="majorBidi" w:hAnsiTheme="majorBidi" w:cstheme="majorBidi"/>
+          <w:sz w:val="24"/>
+          <w:szCs w:val="24"/>
+        </w:rPr>
+        <w:t>Erik Prose, University of California Agricultural and Natural Resources, eporse@ucanr.edu</w:t>
+      </w:r>
+    </w:p>
+    <w:p>
+      <w:pPr>
+        <w:rPr>
+          <w:rFonts w:asciiTheme="majorBidi" w:hAnsiTheme="majorBidi" w:cstheme="majorBidi"/>
+          <w:sz w:val="24"/>
+          <w:szCs w:val="24"/>
         </w:rPr>
       </w:pPr>
     </w:p>
@@ -321,7 +352,7 @@
           <w:sz w:val="24"/>
           <w:szCs w:val="24"/>
         </w:rPr>
-        <w:t xml:space="preserve">—switch to water </w:t>
+        <w:t xml:space="preserve">—switch to </w:t>
       </w:r>
       <w:r>
         <w:rPr>
@@ -331,7 +362,7 @@
           <w:sz w:val="24"/>
           <w:szCs w:val="24"/>
         </w:rPr>
-        <w:t>banking</w:t>
+        <w:t xml:space="preserve">principles of division of </w:t>
       </w:r>
       <w:r>
         <w:rPr>
@@ -341,7 +372,7 @@
           <w:sz w:val="24"/>
           <w:szCs w:val="24"/>
         </w:rPr>
-        <w:t xml:space="preserve"> based on </w:t>
+        <w:t>reservoir inflow</w:t>
       </w:r>
       <w:r>
         <w:rPr>
@@ -351,26 +382,6 @@
           <w:sz w:val="24"/>
           <w:szCs w:val="24"/>
         </w:rPr>
-        <w:t xml:space="preserve">the principles of division of </w:t>
-      </w:r>
-      <w:r>
-        <w:rPr>
-          <w:rFonts w:asciiTheme="majorBidi" w:hAnsiTheme="majorBidi" w:cstheme="majorBidi"/>
-          <w:b/>
-          <w:bCs/>
-          <w:sz w:val="24"/>
-          <w:szCs w:val="24"/>
-        </w:rPr>
-        <w:t>reservoir inflow</w:t>
-      </w:r>
-      <w:r>
-        <w:rPr>
-          <w:rFonts w:asciiTheme="majorBidi" w:hAnsiTheme="majorBidi" w:cstheme="majorBidi"/>
-          <w:b/>
-          <w:bCs/>
-          <w:sz w:val="24"/>
-          <w:szCs w:val="24"/>
-        </w:rPr>
         <w:t>, subtract evaporation, and users consume and conserve within their available water.</w:t>
       </w:r>
     </w:p>
@@ -1272,7 +1283,16 @@
           <w:sz w:val="24"/>
           <w:szCs w:val="24"/>
         </w:rPr>
-        <w:t xml:space="preserve"> conditions of low storage and low inflow </w:t>
+        <w:t xml:space="preserve"> conditions of low storage and low </w:t>
+      </w:r>
+      <w:r>
+        <w:rPr>
+          <w:rFonts w:asciiTheme="majorBidi" w:hAnsiTheme="majorBidi" w:cstheme="majorBidi"/>
+          <w:sz w:val="24"/>
+          <w:szCs w:val="24"/>
+        </w:rPr>
+        <w:lastRenderedPageBreak/>
+        <w:t xml:space="preserve">inflow </w:t>
       </w:r>
       <w:r>
         <w:rPr>
@@ -1320,7 +1340,6 @@
         <w:pStyle w:val="Heading1"/>
       </w:pPr>
       <w:r>
-        <w:lastRenderedPageBreak/>
         <w:t>Literature Review</w:t>
       </w:r>
     </w:p>
@@ -3409,6 +3428,7 @@
           <w:sz w:val="24"/>
           <w:szCs w:val="24"/>
         </w:rPr>
+        <w:lastRenderedPageBreak/>
         <w:t xml:space="preserve">There is a need to identify management paradigms </w:t>
       </w:r>
       <w:r>
@@ -3531,16 +3551,7 @@
           <w:sz w:val="24"/>
           <w:szCs w:val="24"/>
         </w:rPr>
-        <w:t xml:space="preserve"> independently of other </w:t>
-      </w:r>
-      <w:r>
-        <w:rPr>
-          <w:rFonts w:asciiTheme="majorBidi" w:hAnsiTheme="majorBidi" w:cstheme="majorBidi"/>
-          <w:sz w:val="24"/>
-          <w:szCs w:val="24"/>
-        </w:rPr>
-        <w:lastRenderedPageBreak/>
-        <w:t>users.</w:t>
+        <w:t xml:space="preserve"> independently of other users.</w:t>
       </w:r>
       <w:r>
         <w:rPr>
@@ -5333,6 +5344,7 @@
           <w:sz w:val="24"/>
           <w:szCs w:val="24"/>
         </w:rPr>
+        <w:lastRenderedPageBreak/>
         <w:t>P</w:t>
       </w:r>
       <w:r>
@@ -5455,16 +5467,7 @@
           <w:sz w:val="24"/>
           <w:szCs w:val="24"/>
         </w:rPr>
-        <w:t xml:space="preserve">when Lake Mead storage is at or </w:t>
-      </w:r>
-      <w:r>
-        <w:rPr>
-          <w:rFonts w:asciiTheme="majorBidi" w:hAnsiTheme="majorBidi" w:cstheme="majorBidi"/>
-          <w:sz w:val="24"/>
-          <w:szCs w:val="24"/>
-        </w:rPr>
-        <w:lastRenderedPageBreak/>
-        <w:t xml:space="preserve">below </w:t>
+        <w:t xml:space="preserve">when Lake Mead storage is at or below </w:t>
       </w:r>
       <w:r>
         <w:rPr>
@@ -6068,7 +6071,7 @@
                           <pic:cNvPicPr/>
                         </pic:nvPicPr>
                         <pic:blipFill>
-                          <a:blip r:embed="rId7"/>
+                          <a:blip r:embed="rId8"/>
                           <a:stretch>
                             <a:fillRect/>
                           </a:stretch>
@@ -6272,7 +6275,7 @@
                           <pic:cNvPicPr/>
                         </pic:nvPicPr>
                         <pic:blipFill>
-                          <a:blip r:embed="rId8"/>
+                          <a:blip r:embed="rId9"/>
                           <a:stretch>
                             <a:fillRect/>
                           </a:stretch>
@@ -6581,6 +6584,7 @@
           <w:sz w:val="24"/>
           <w:szCs w:val="24"/>
         </w:rPr>
+        <w:lastRenderedPageBreak/>
         <w:t xml:space="preserve">For example, Nevada's 2023 water conservation account balance of </w:t>
       </w:r>
       <w:r>
@@ -6689,7 +6693,6 @@
           <w:sz w:val="24"/>
           <w:szCs w:val="24"/>
         </w:rPr>
-        <w:lastRenderedPageBreak/>
         <w:t xml:space="preserve">Participation has exceeded the upper limits for credits </w:t>
       </w:r>
       <w:r>
@@ -7105,7 +7108,7 @@
                     </pic:cNvPicPr>
                   </pic:nvPicPr>
                   <pic:blipFill>
-                    <a:blip r:embed="rId9">
+                    <a:blip r:embed="rId10">
                       <a:extLst>
                         <a:ext uri="{28A0092B-C50C-407E-A947-70E740481C1C}">
                           <a14:useLocalDpi xmlns:a14="http://schemas.microsoft.com/office/drawing/2010/main" val="0"/>
@@ -7377,7 +7380,7 @@
                     <pic:cNvPicPr/>
                   </pic:nvPicPr>
                   <pic:blipFill>
-                    <a:blip r:embed="rId10"/>
+                    <a:blip r:embed="rId11"/>
                     <a:stretch>
                       <a:fillRect/>
                     </a:stretch>
@@ -8042,7 +8045,7 @@
                                           <pic:cNvPicPr/>
                                         </pic:nvPicPr>
                                         <pic:blipFill>
-                                          <a:blip r:embed="rId11"/>
+                                          <a:blip r:embed="rId12"/>
                                           <a:stretch>
                                             <a:fillRect/>
                                           </a:stretch>
@@ -11559,25 +11562,7 @@
           <w:sz w:val="24"/>
           <w:szCs w:val="24"/>
         </w:rPr>
-        <w:t>(</w:t>
-      </w:r>
-      <w:proofErr w:type="spellStart"/>
-      <w:r>
-        <w:rPr>
-          <w:rFonts w:asciiTheme="majorBidi" w:hAnsiTheme="majorBidi" w:cstheme="majorBidi"/>
-          <w:sz w:val="24"/>
-          <w:szCs w:val="24"/>
-        </w:rPr>
-        <w:t>i</w:t>
-      </w:r>
-      <w:proofErr w:type="spellEnd"/>
-      <w:r>
-        <w:rPr>
-          <w:rFonts w:asciiTheme="majorBidi" w:hAnsiTheme="majorBidi" w:cstheme="majorBidi"/>
-          <w:sz w:val="24"/>
-          <w:szCs w:val="24"/>
-        </w:rPr>
-        <w:t xml:space="preserve">) </w:t>
+        <w:t xml:space="preserve">(i) </w:t>
       </w:r>
       <w:r>
         <w:rPr>
@@ -13202,25 +13187,7 @@
           <w:szCs w:val="24"/>
         </w:rPr>
         <w:lastRenderedPageBreak/>
-        <w:t xml:space="preserve">For example, a total shortage of 0.4 </w:t>
-      </w:r>
-      <w:proofErr w:type="spellStart"/>
-      <w:r>
-        <w:rPr>
-          <w:rFonts w:asciiTheme="majorBidi" w:hAnsiTheme="majorBidi" w:cstheme="majorBidi"/>
-          <w:sz w:val="24"/>
-          <w:szCs w:val="24"/>
-        </w:rPr>
-        <w:t>maf</w:t>
-      </w:r>
-      <w:proofErr w:type="spellEnd"/>
-      <w:r>
-        <w:rPr>
-          <w:rFonts w:asciiTheme="majorBidi" w:hAnsiTheme="majorBidi" w:cstheme="majorBidi"/>
-          <w:sz w:val="24"/>
-          <w:szCs w:val="24"/>
-        </w:rPr>
-        <w:t xml:space="preserve"> yields </w:t>
+        <w:t xml:space="preserve">For example, a total shortage of 0.4 maf yields </w:t>
       </w:r>
       <w:r>
         <w:rPr>
@@ -13236,18 +13203,8 @@
           <w:sz w:val="24"/>
           <w:szCs w:val="24"/>
         </w:rPr>
-        <w:t xml:space="preserve"> of 9.0 ─ 0.4 = 8.6 </w:t>
-      </w:r>
-      <w:proofErr w:type="spellStart"/>
-      <w:r>
-        <w:rPr>
-          <w:rFonts w:asciiTheme="majorBidi" w:hAnsiTheme="majorBidi" w:cstheme="majorBidi"/>
-          <w:sz w:val="24"/>
-          <w:szCs w:val="24"/>
-        </w:rPr>
-        <w:t>maf</w:t>
-      </w:r>
-      <w:proofErr w:type="spellEnd"/>
+        <w:t xml:space="preserve"> of 9.0 ─ 0.4 = 8.6 maf</w:t>
+      </w:r>
       <w:r>
         <w:rPr>
           <w:rFonts w:asciiTheme="majorBidi" w:hAnsiTheme="majorBidi" w:cstheme="majorBidi"/>
@@ -13386,18 +13343,8 @@
           <w:sz w:val="24"/>
           <w:szCs w:val="24"/>
         </w:rPr>
-        <w:t xml:space="preserve">For example, at 8.6 </w:t>
-      </w:r>
-      <w:proofErr w:type="spellStart"/>
-      <w:r>
-        <w:rPr>
-          <w:rFonts w:asciiTheme="majorBidi" w:hAnsiTheme="majorBidi" w:cstheme="majorBidi"/>
-          <w:sz w:val="24"/>
-          <w:szCs w:val="24"/>
-        </w:rPr>
-        <w:t>maf</w:t>
-      </w:r>
-      <w:proofErr w:type="spellEnd"/>
+        <w:t>For example, at 8.6 maf</w:t>
+      </w:r>
       <w:r>
         <w:rPr>
           <w:rFonts w:asciiTheme="majorBidi" w:hAnsiTheme="majorBidi" w:cstheme="majorBidi"/>
@@ -13436,18 +13383,8 @@
           <w:sz w:val="24"/>
           <w:szCs w:val="24"/>
         </w:rPr>
-        <w:t xml:space="preserve"> </w:t>
-      </w:r>
-      <w:proofErr w:type="spellStart"/>
-      <w:r>
-        <w:rPr>
-          <w:rFonts w:asciiTheme="majorBidi" w:hAnsiTheme="majorBidi" w:cstheme="majorBidi"/>
-          <w:sz w:val="24"/>
-          <w:szCs w:val="24"/>
-        </w:rPr>
-        <w:t>maf</w:t>
-      </w:r>
-      <w:proofErr w:type="spellEnd"/>
+        <w:t xml:space="preserve"> maf</w:t>
+      </w:r>
       <w:r>
         <w:rPr>
           <w:rFonts w:asciiTheme="majorBidi" w:hAnsiTheme="majorBidi" w:cstheme="majorBidi"/>
@@ -13546,58 +13483,48 @@
           <w:sz w:val="24"/>
           <w:szCs w:val="24"/>
         </w:rPr>
+        <w:t xml:space="preserve"> maf</w:t>
+      </w:r>
+      <w:r>
+        <w:rPr>
+          <w:rFonts w:asciiTheme="majorBidi" w:hAnsiTheme="majorBidi" w:cstheme="majorBidi"/>
+          <w:sz w:val="24"/>
+          <w:szCs w:val="24"/>
+        </w:rPr>
+        <w:t xml:space="preserve"> of </w:t>
+      </w:r>
+      <w:r>
+        <w:rPr>
+          <w:rFonts w:asciiTheme="majorBidi" w:hAnsiTheme="majorBidi" w:cstheme="majorBidi"/>
+          <w:sz w:val="24"/>
+          <w:szCs w:val="24"/>
+        </w:rPr>
+        <w:t>reservoir inflow</w:t>
+      </w:r>
+      <w:r>
+        <w:rPr>
+          <w:rFonts w:asciiTheme="majorBidi" w:hAnsiTheme="majorBidi" w:cstheme="majorBidi"/>
+          <w:sz w:val="24"/>
+          <w:szCs w:val="24"/>
+        </w:rPr>
+        <w:t>, Nevada’s share is</w:t>
+      </w:r>
+      <w:r>
+        <w:rPr>
+          <w:rFonts w:asciiTheme="majorBidi" w:hAnsiTheme="majorBidi" w:cstheme="majorBidi"/>
+          <w:sz w:val="24"/>
+          <w:szCs w:val="24"/>
+        </w:rPr>
+        <w:t xml:space="preserve"> 0.</w:t>
+      </w:r>
+      <w:r>
+        <w:rPr>
+          <w:rFonts w:asciiTheme="majorBidi" w:hAnsiTheme="majorBidi" w:cstheme="majorBidi"/>
+          <w:sz w:val="24"/>
+          <w:szCs w:val="24"/>
+        </w:rPr>
         <w:t xml:space="preserve"> </w:t>
       </w:r>
-      <w:proofErr w:type="spellStart"/>
-      <w:r>
-        <w:rPr>
-          <w:rFonts w:asciiTheme="majorBidi" w:hAnsiTheme="majorBidi" w:cstheme="majorBidi"/>
-          <w:sz w:val="24"/>
-          <w:szCs w:val="24"/>
-        </w:rPr>
-        <w:t>maf</w:t>
-      </w:r>
-      <w:proofErr w:type="spellEnd"/>
-      <w:r>
-        <w:rPr>
-          <w:rFonts w:asciiTheme="majorBidi" w:hAnsiTheme="majorBidi" w:cstheme="majorBidi"/>
-          <w:sz w:val="24"/>
-          <w:szCs w:val="24"/>
-        </w:rPr>
-        <w:t xml:space="preserve"> of </w:t>
-      </w:r>
-      <w:r>
-        <w:rPr>
-          <w:rFonts w:asciiTheme="majorBidi" w:hAnsiTheme="majorBidi" w:cstheme="majorBidi"/>
-          <w:sz w:val="24"/>
-          <w:szCs w:val="24"/>
-        </w:rPr>
-        <w:t>reservoir inflow</w:t>
-      </w:r>
-      <w:r>
-        <w:rPr>
-          <w:rFonts w:asciiTheme="majorBidi" w:hAnsiTheme="majorBidi" w:cstheme="majorBidi"/>
-          <w:sz w:val="24"/>
-          <w:szCs w:val="24"/>
-        </w:rPr>
-        <w:t>, Nevada’s share is</w:t>
-      </w:r>
-      <w:r>
-        <w:rPr>
-          <w:rFonts w:asciiTheme="majorBidi" w:hAnsiTheme="majorBidi" w:cstheme="majorBidi"/>
-          <w:sz w:val="24"/>
-          <w:szCs w:val="24"/>
-        </w:rPr>
-        <w:t xml:space="preserve"> 0.</w:t>
-      </w:r>
-      <w:r>
-        <w:rPr>
-          <w:rFonts w:asciiTheme="majorBidi" w:hAnsiTheme="majorBidi" w:cstheme="majorBidi"/>
-          <w:sz w:val="24"/>
-          <w:szCs w:val="24"/>
-        </w:rPr>
-        <w:t xml:space="preserve"> </w:t>
-      </w:r>
       <w:r>
         <w:rPr>
           <w:rFonts w:asciiTheme="majorBidi" w:hAnsiTheme="majorBidi" w:cstheme="majorBidi"/>
@@ -13628,25 +13555,7 @@
           <w:sz w:val="24"/>
           <w:szCs w:val="24"/>
         </w:rPr>
-        <w:t xml:space="preserve">7 </w:t>
-      </w:r>
-      <w:proofErr w:type="spellStart"/>
-      <w:r>
-        <w:rPr>
-          <w:rFonts w:asciiTheme="majorBidi" w:hAnsiTheme="majorBidi" w:cstheme="majorBidi"/>
-          <w:sz w:val="24"/>
-          <w:szCs w:val="24"/>
-        </w:rPr>
-        <w:t>maf</w:t>
-      </w:r>
-      <w:proofErr w:type="spellEnd"/>
-      <w:r>
-        <w:rPr>
-          <w:rFonts w:asciiTheme="majorBidi" w:hAnsiTheme="majorBidi" w:cstheme="majorBidi"/>
-          <w:sz w:val="24"/>
-          <w:szCs w:val="24"/>
-        </w:rPr>
-        <w:t>.</w:t>
+        <w:t>7 maf.</w:t>
       </w:r>
     </w:p>
     <w:p>
@@ -13714,25 +13623,7 @@
           <w:sz w:val="24"/>
           <w:szCs w:val="24"/>
         </w:rPr>
-        <w:t xml:space="preserve">For example, at 7.5 </w:t>
-      </w:r>
-      <w:proofErr w:type="spellStart"/>
-      <w:r>
-        <w:rPr>
-          <w:rFonts w:asciiTheme="majorBidi" w:hAnsiTheme="majorBidi" w:cstheme="majorBidi"/>
-          <w:sz w:val="24"/>
-          <w:szCs w:val="24"/>
-        </w:rPr>
-        <w:t>maf</w:t>
-      </w:r>
-      <w:proofErr w:type="spellEnd"/>
-      <w:r>
-        <w:rPr>
-          <w:rFonts w:asciiTheme="majorBidi" w:hAnsiTheme="majorBidi" w:cstheme="majorBidi"/>
-          <w:sz w:val="24"/>
-          <w:szCs w:val="24"/>
-        </w:rPr>
-        <w:t xml:space="preserve"> of </w:t>
+        <w:t xml:space="preserve">For example, at 7.5 maf of </w:t>
       </w:r>
       <w:r>
         <w:rPr>
@@ -13748,25 +13639,7 @@
           <w:sz w:val="24"/>
           <w:szCs w:val="24"/>
         </w:rPr>
-        <w:t xml:space="preserve">, California’s share is 4.4 ─ 0.44 = 3.96 </w:t>
-      </w:r>
-      <w:proofErr w:type="spellStart"/>
-      <w:r>
-        <w:rPr>
-          <w:rFonts w:asciiTheme="majorBidi" w:hAnsiTheme="majorBidi" w:cstheme="majorBidi"/>
-          <w:sz w:val="24"/>
-          <w:szCs w:val="24"/>
-        </w:rPr>
-        <w:t>maf</w:t>
-      </w:r>
-      <w:proofErr w:type="spellEnd"/>
-      <w:r>
-        <w:rPr>
-          <w:rFonts w:asciiTheme="majorBidi" w:hAnsiTheme="majorBidi" w:cstheme="majorBidi"/>
-          <w:sz w:val="24"/>
-          <w:szCs w:val="24"/>
-        </w:rPr>
-        <w:t>.</w:t>
+        <w:t>, California’s share is 4.4 ─ 0.44 = 3.96 maf.</w:t>
       </w:r>
     </w:p>
     <w:p>
@@ -13834,25 +13707,7 @@
           <w:sz w:val="24"/>
           <w:szCs w:val="24"/>
         </w:rPr>
-        <w:t xml:space="preserve">For example, at 7.5 </w:t>
-      </w:r>
-      <w:proofErr w:type="spellStart"/>
-      <w:r>
-        <w:rPr>
-          <w:rFonts w:asciiTheme="majorBidi" w:hAnsiTheme="majorBidi" w:cstheme="majorBidi"/>
-          <w:sz w:val="24"/>
-          <w:szCs w:val="24"/>
-        </w:rPr>
-        <w:t>maf</w:t>
-      </w:r>
-      <w:proofErr w:type="spellEnd"/>
-      <w:r>
-        <w:rPr>
-          <w:rFonts w:asciiTheme="majorBidi" w:hAnsiTheme="majorBidi" w:cstheme="majorBidi"/>
-          <w:sz w:val="24"/>
-          <w:szCs w:val="24"/>
-        </w:rPr>
-        <w:t xml:space="preserve"> of </w:t>
+        <w:t xml:space="preserve">For example, at 7.5 maf of </w:t>
       </w:r>
       <w:r>
         <w:rPr>
@@ -13868,25 +13723,7 @@
           <w:sz w:val="24"/>
           <w:szCs w:val="24"/>
         </w:rPr>
-        <w:t xml:space="preserve">, Mexico’s share is 1.5 ─ 0.25 = 1.25 </w:t>
-      </w:r>
-      <w:proofErr w:type="spellStart"/>
-      <w:r>
-        <w:rPr>
-          <w:rFonts w:asciiTheme="majorBidi" w:hAnsiTheme="majorBidi" w:cstheme="majorBidi"/>
-          <w:sz w:val="24"/>
-          <w:szCs w:val="24"/>
-        </w:rPr>
-        <w:t>maf</w:t>
-      </w:r>
-      <w:proofErr w:type="spellEnd"/>
-      <w:r>
-        <w:rPr>
-          <w:rFonts w:asciiTheme="majorBidi" w:hAnsiTheme="majorBidi" w:cstheme="majorBidi"/>
-          <w:sz w:val="24"/>
-          <w:szCs w:val="24"/>
-        </w:rPr>
-        <w:t>.</w:t>
+        <w:t>, Mexico’s share is 1.5 ─ 0.25 = 1.25 maf.</w:t>
       </w:r>
     </w:p>
     <w:p>
@@ -15279,7 +15116,7 @@
 </file>
 
 <file path=word/endnotes.xml><?xml version="1.0" encoding="utf-8"?>
-<w:endnotes xmlns:wpc="http://schemas.microsoft.com/office/word/2010/wordprocessingCanvas" xmlns:cx="http://schemas.microsoft.com/office/drawing/2014/chartex" xmlns:cx1="http://schemas.microsoft.com/office/drawing/2015/9/8/chartex" xmlns:cx2="http://schemas.microsoft.com/office/drawing/2015/10/21/chartex" xmlns:cx3="http://schemas.microsoft.com/office/drawing/2016/5/9/chartex" xmlns:cx4="http://schemas.microsoft.com/office/drawing/2016/5/10/chartex" xmlns:cx5="http://schemas.microsoft.com/office/drawing/2016/5/11/chartex" xmlns:cx6="http://schemas.microsoft.com/office/drawing/2016/5/12/chartex" xmlns:cx7="http://schemas.microsoft.com/office/drawing/2016/5/13/chartex" xmlns:cx8="http://schemas.microsoft.com/office/drawing/2016/5/14/chartex" xmlns:mc="http://schemas.openxmlformats.org/markup-compatibility/2006" xmlns:aink="http://schemas.microsoft.com/office/drawing/2016/ink" xmlns:am3d="http://schemas.microsoft.com/office/drawing/2017/model3d" xmlns:o="urn:schemas-microsoft-com:office:office" xmlns:oel="http://schemas.microsoft.com/office/2019/extlst" xmlns:r="http://schemas.openxmlformats.org/officeDocument/2006/relationships" xmlns:m="http://schemas.openxmlformats.org/officeDocument/2006/math" xmlns:v="urn:schemas-microsoft-com:vml" xmlns:wp14="http://schemas.microsoft.com/office/word/2010/wordprocessingDrawing" xmlns:wp="http://schemas.openxmlformats.org/drawingml/2006/wordprocessingDrawing" xmlns:w10="urn:schemas-microsoft-com:office:word" xmlns:w="http://schemas.openxmlformats.org/wordprocessingml/2006/main" xmlns:w14="http://schemas.microsoft.com/office/word/2010/wordml" xmlns:w15="http://schemas.microsoft.com/office/word/2012/wordml" xmlns:w16cex="http://schemas.microsoft.com/office/word/2018/wordml/cex" xmlns:w16cid="http://schemas.microsoft.com/office/word/2016/wordml/cid" xmlns:w16="http://schemas.microsoft.com/office/word/2018/wordml" xmlns:w16du="http://schemas.microsoft.com/office/word/2023/wordml/word16du" xmlns:w16sdtdh="http://schemas.microsoft.com/office/word/2020/wordml/sdtdatahash" xmlns:w16se="http://schemas.microsoft.com/office/word/2015/wordml/symex" xmlns:wpg="http://schemas.microsoft.com/office/word/2010/wordprocessingGroup" xmlns:wpi="http://schemas.microsoft.com/office/word/2010/wordprocessingInk" xmlns:wne="http://schemas.microsoft.com/office/word/2006/wordml" xmlns:wps="http://schemas.microsoft.com/office/word/2010/wordprocessingShape" mc:Ignorable="w14 w15 w16se w16cid w16 w16cex w16sdtdh w16du wp14">
+<w:endnotes xmlns:wpc="http://schemas.microsoft.com/office/word/2010/wordprocessingCanvas" xmlns:cx="http://schemas.microsoft.com/office/drawing/2014/chartex" xmlns:cx1="http://schemas.microsoft.com/office/drawing/2015/9/8/chartex" xmlns:cx2="http://schemas.microsoft.com/office/drawing/2015/10/21/chartex" xmlns:cx3="http://schemas.microsoft.com/office/drawing/2016/5/9/chartex" xmlns:cx4="http://schemas.microsoft.com/office/drawing/2016/5/10/chartex" xmlns:cx5="http://schemas.microsoft.com/office/drawing/2016/5/11/chartex" xmlns:cx6="http://schemas.microsoft.com/office/drawing/2016/5/12/chartex" xmlns:cx7="http://schemas.microsoft.com/office/drawing/2016/5/13/chartex" xmlns:cx8="http://schemas.microsoft.com/office/drawing/2016/5/14/chartex" xmlns:mc="http://schemas.openxmlformats.org/markup-compatibility/2006" xmlns:aink="http://schemas.microsoft.com/office/drawing/2016/ink" xmlns:am3d="http://schemas.microsoft.com/office/drawing/2017/model3d" xmlns:o="urn:schemas-microsoft-com:office:office" xmlns:oel="http://schemas.microsoft.com/office/2019/extlst" xmlns:r="http://schemas.openxmlformats.org/officeDocument/2006/relationships" xmlns:m="http://schemas.openxmlformats.org/officeDocument/2006/math" xmlns:v="urn:schemas-microsoft-com:vml" xmlns:wp14="http://schemas.microsoft.com/office/word/2010/wordprocessingDrawing" xmlns:wp="http://schemas.openxmlformats.org/drawingml/2006/wordprocessingDrawing" xmlns:w10="urn:schemas-microsoft-com:office:word" xmlns:w="http://schemas.openxmlformats.org/wordprocessingml/2006/main" xmlns:w14="http://schemas.microsoft.com/office/word/2010/wordml" xmlns:w15="http://schemas.microsoft.com/office/word/2012/wordml" xmlns:w16cex="http://schemas.microsoft.com/office/word/2018/wordml/cex" xmlns:w16cid="http://schemas.microsoft.com/office/word/2016/wordml/cid" xmlns:w16="http://schemas.microsoft.com/office/word/2018/wordml" xmlns:w16du="http://schemas.microsoft.com/office/word/2023/wordml/word16du" xmlns:w16sdtdh="http://schemas.microsoft.com/office/word/2020/wordml/sdtdatahash" xmlns:w16sdtfl="http://schemas.microsoft.com/office/word/2024/wordml/sdtformatlock" xmlns:w16se="http://schemas.microsoft.com/office/word/2015/wordml/symex" xmlns:wpg="http://schemas.microsoft.com/office/word/2010/wordprocessingGroup" xmlns:wpi="http://schemas.microsoft.com/office/word/2010/wordprocessingInk" xmlns:wne="http://schemas.microsoft.com/office/word/2006/wordml" xmlns:wps="http://schemas.microsoft.com/office/word/2010/wordprocessingShape" mc:Ignorable="w14 w15 w16se w16cid w16 w16cex w16sdtdh w16sdtfl w16du wp14">
   <w:endnote w:type="separator" w:id="-1">
     <w:p>
       <w:pPr>
@@ -15304,7 +15141,7 @@
 </file>
 
 <file path=word/footnotes.xml><?xml version="1.0" encoding="utf-8"?>
-<w:footnotes xmlns:wpc="http://schemas.microsoft.com/office/word/2010/wordprocessingCanvas" xmlns:cx="http://schemas.microsoft.com/office/drawing/2014/chartex" xmlns:cx1="http://schemas.microsoft.com/office/drawing/2015/9/8/chartex" xmlns:cx2="http://schemas.microsoft.com/office/drawing/2015/10/21/chartex" xmlns:cx3="http://schemas.microsoft.com/office/drawing/2016/5/9/chartex" xmlns:cx4="http://schemas.microsoft.com/office/drawing/2016/5/10/chartex" xmlns:cx5="http://schemas.microsoft.com/office/drawing/2016/5/11/chartex" xmlns:cx6="http://schemas.microsoft.com/office/drawing/2016/5/12/chartex" xmlns:cx7="http://schemas.microsoft.com/office/drawing/2016/5/13/chartex" xmlns:cx8="http://schemas.microsoft.com/office/drawing/2016/5/14/chartex" xmlns:mc="http://schemas.openxmlformats.org/markup-compatibility/2006" xmlns:aink="http://schemas.microsoft.com/office/drawing/2016/ink" xmlns:am3d="http://schemas.microsoft.com/office/drawing/2017/model3d" xmlns:o="urn:schemas-microsoft-com:office:office" xmlns:oel="http://schemas.microsoft.com/office/2019/extlst" xmlns:r="http://schemas.openxmlformats.org/officeDocument/2006/relationships" xmlns:m="http://schemas.openxmlformats.org/officeDocument/2006/math" xmlns:v="urn:schemas-microsoft-com:vml" xmlns:wp14="http://schemas.microsoft.com/office/word/2010/wordprocessingDrawing" xmlns:wp="http://schemas.openxmlformats.org/drawingml/2006/wordprocessingDrawing" xmlns:w10="urn:schemas-microsoft-com:office:word" xmlns:w="http://schemas.openxmlformats.org/wordprocessingml/2006/main" xmlns:w14="http://schemas.microsoft.com/office/word/2010/wordml" xmlns:w15="http://schemas.microsoft.com/office/word/2012/wordml" xmlns:w16cex="http://schemas.microsoft.com/office/word/2018/wordml/cex" xmlns:w16cid="http://schemas.microsoft.com/office/word/2016/wordml/cid" xmlns:w16="http://schemas.microsoft.com/office/word/2018/wordml" xmlns:w16du="http://schemas.microsoft.com/office/word/2023/wordml/word16du" xmlns:w16sdtdh="http://schemas.microsoft.com/office/word/2020/wordml/sdtdatahash" xmlns:w16se="http://schemas.microsoft.com/office/word/2015/wordml/symex" xmlns:wpg="http://schemas.microsoft.com/office/word/2010/wordprocessingGroup" xmlns:wpi="http://schemas.microsoft.com/office/word/2010/wordprocessingInk" xmlns:wne="http://schemas.microsoft.com/office/word/2006/wordml" xmlns:wps="http://schemas.microsoft.com/office/word/2010/wordprocessingShape" mc:Ignorable="w14 w15 w16se w16cid w16 w16cex w16sdtdh w16du wp14">
+<w:footnotes xmlns:wpc="http://schemas.microsoft.com/office/word/2010/wordprocessingCanvas" xmlns:cx="http://schemas.microsoft.com/office/drawing/2014/chartex" xmlns:cx1="http://schemas.microsoft.com/office/drawing/2015/9/8/chartex" xmlns:cx2="http://schemas.microsoft.com/office/drawing/2015/10/21/chartex" xmlns:cx3="http://schemas.microsoft.com/office/drawing/2016/5/9/chartex" xmlns:cx4="http://schemas.microsoft.com/office/drawing/2016/5/10/chartex" xmlns:cx5="http://schemas.microsoft.com/office/drawing/2016/5/11/chartex" xmlns:cx6="http://schemas.microsoft.com/office/drawing/2016/5/12/chartex" xmlns:cx7="http://schemas.microsoft.com/office/drawing/2016/5/13/chartex" xmlns:cx8="http://schemas.microsoft.com/office/drawing/2016/5/14/chartex" xmlns:mc="http://schemas.openxmlformats.org/markup-compatibility/2006" xmlns:aink="http://schemas.microsoft.com/office/drawing/2016/ink" xmlns:am3d="http://schemas.microsoft.com/office/drawing/2017/model3d" xmlns:o="urn:schemas-microsoft-com:office:office" xmlns:oel="http://schemas.microsoft.com/office/2019/extlst" xmlns:r="http://schemas.openxmlformats.org/officeDocument/2006/relationships" xmlns:m="http://schemas.openxmlformats.org/officeDocument/2006/math" xmlns:v="urn:schemas-microsoft-com:vml" xmlns:wp14="http://schemas.microsoft.com/office/word/2010/wordprocessingDrawing" xmlns:wp="http://schemas.openxmlformats.org/drawingml/2006/wordprocessingDrawing" xmlns:w10="urn:schemas-microsoft-com:office:word" xmlns:w="http://schemas.openxmlformats.org/wordprocessingml/2006/main" xmlns:w14="http://schemas.microsoft.com/office/word/2010/wordml" xmlns:w15="http://schemas.microsoft.com/office/word/2012/wordml" xmlns:w16cex="http://schemas.microsoft.com/office/word/2018/wordml/cex" xmlns:w16cid="http://schemas.microsoft.com/office/word/2016/wordml/cid" xmlns:w16="http://schemas.microsoft.com/office/word/2018/wordml" xmlns:w16du="http://schemas.microsoft.com/office/word/2023/wordml/word16du" xmlns:w16sdtdh="http://schemas.microsoft.com/office/word/2020/wordml/sdtdatahash" xmlns:w16sdtfl="http://schemas.microsoft.com/office/word/2024/wordml/sdtformatlock" xmlns:w16se="http://schemas.microsoft.com/office/word/2015/wordml/symex" xmlns:wpg="http://schemas.microsoft.com/office/word/2010/wordprocessingGroup" xmlns:wpi="http://schemas.microsoft.com/office/word/2010/wordprocessingInk" xmlns:wne="http://schemas.microsoft.com/office/word/2006/wordml" xmlns:wps="http://schemas.microsoft.com/office/word/2010/wordprocessingShape" mc:Ignorable="w14 w15 w16se w16cid w16 w16cex w16sdtdh w16sdtfl w16du wp14">
   <w:footnote w:type="separator" w:id="-1">
     <w:p>
       <w:pPr>
@@ -15329,7 +15166,7 @@
 </file>
 
 <file path=word/header1.xml><?xml version="1.0" encoding="utf-8"?>
-<w:hdr xmlns:wpc="http://schemas.microsoft.com/office/word/2010/wordprocessingCanvas" xmlns:cx="http://schemas.microsoft.com/office/drawing/2014/chartex" xmlns:cx1="http://schemas.microsoft.com/office/drawing/2015/9/8/chartex" xmlns:cx2="http://schemas.microsoft.com/office/drawing/2015/10/21/chartex" xmlns:cx3="http://schemas.microsoft.com/office/drawing/2016/5/9/chartex" xmlns:cx4="http://schemas.microsoft.com/office/drawing/2016/5/10/chartex" xmlns:cx5="http://schemas.microsoft.com/office/drawing/2016/5/11/chartex" xmlns:cx6="http://schemas.microsoft.com/office/drawing/2016/5/12/chartex" xmlns:cx7="http://schemas.microsoft.com/office/drawing/2016/5/13/chartex" xmlns:cx8="http://schemas.microsoft.com/office/drawing/2016/5/14/chartex" xmlns:mc="http://schemas.openxmlformats.org/markup-compatibility/2006" xmlns:aink="http://schemas.microsoft.com/office/drawing/2016/ink" xmlns:am3d="http://schemas.microsoft.com/office/drawing/2017/model3d" xmlns:o="urn:schemas-microsoft-com:office:office" xmlns:oel="http://schemas.microsoft.com/office/2019/extlst" xmlns:r="http://schemas.openxmlformats.org/officeDocument/2006/relationships" xmlns:m="http://schemas.openxmlformats.org/officeDocument/2006/math" xmlns:v="urn:schemas-microsoft-com:vml" xmlns:wp14="http://schemas.microsoft.com/office/word/2010/wordprocessingDrawing" xmlns:wp="http://schemas.openxmlformats.org/drawingml/2006/wordprocessingDrawing" xmlns:w10="urn:schemas-microsoft-com:office:word" xmlns:w="http://schemas.openxmlformats.org/wordprocessingml/2006/main" xmlns:w14="http://schemas.microsoft.com/office/word/2010/wordml" xmlns:w15="http://schemas.microsoft.com/office/word/2012/wordml" xmlns:w16cex="http://schemas.microsoft.com/office/word/2018/wordml/cex" xmlns:w16cid="http://schemas.microsoft.com/office/word/2016/wordml/cid" xmlns:w16="http://schemas.microsoft.com/office/word/2018/wordml" xmlns:w16du="http://schemas.microsoft.com/office/word/2023/wordml/word16du" xmlns:w16sdtdh="http://schemas.microsoft.com/office/word/2020/wordml/sdtdatahash" xmlns:w16se="http://schemas.microsoft.com/office/word/2015/wordml/symex" xmlns:wpg="http://schemas.microsoft.com/office/word/2010/wordprocessingGroup" xmlns:wpi="http://schemas.microsoft.com/office/word/2010/wordprocessingInk" xmlns:wne="http://schemas.microsoft.com/office/word/2006/wordml" xmlns:wps="http://schemas.microsoft.com/office/word/2010/wordprocessingShape" mc:Ignorable="w14 w15 w16se w16cid w16 w16cex w16sdtdh w16du wp14">
+<w:hdr xmlns:wpc="http://schemas.microsoft.com/office/word/2010/wordprocessingCanvas" xmlns:cx="http://schemas.microsoft.com/office/drawing/2014/chartex" xmlns:cx1="http://schemas.microsoft.com/office/drawing/2015/9/8/chartex" xmlns:cx2="http://schemas.microsoft.com/office/drawing/2015/10/21/chartex" xmlns:cx3="http://schemas.microsoft.com/office/drawing/2016/5/9/chartex" xmlns:cx4="http://schemas.microsoft.com/office/drawing/2016/5/10/chartex" xmlns:cx5="http://schemas.microsoft.com/office/drawing/2016/5/11/chartex" xmlns:cx6="http://schemas.microsoft.com/office/drawing/2016/5/12/chartex" xmlns:cx7="http://schemas.microsoft.com/office/drawing/2016/5/13/chartex" xmlns:cx8="http://schemas.microsoft.com/office/drawing/2016/5/14/chartex" xmlns:mc="http://schemas.openxmlformats.org/markup-compatibility/2006" xmlns:aink="http://schemas.microsoft.com/office/drawing/2016/ink" xmlns:am3d="http://schemas.microsoft.com/office/drawing/2017/model3d" xmlns:o="urn:schemas-microsoft-com:office:office" xmlns:oel="http://schemas.microsoft.com/office/2019/extlst" xmlns:r="http://schemas.openxmlformats.org/officeDocument/2006/relationships" xmlns:m="http://schemas.openxmlformats.org/officeDocument/2006/math" xmlns:v="urn:schemas-microsoft-com:vml" xmlns:wp14="http://schemas.microsoft.com/office/word/2010/wordprocessingDrawing" xmlns:wp="http://schemas.openxmlformats.org/drawingml/2006/wordprocessingDrawing" xmlns:w10="urn:schemas-microsoft-com:office:word" xmlns:w="http://schemas.openxmlformats.org/wordprocessingml/2006/main" xmlns:w14="http://schemas.microsoft.com/office/word/2010/wordml" xmlns:w15="http://schemas.microsoft.com/office/word/2012/wordml" xmlns:w16cex="http://schemas.microsoft.com/office/word/2018/wordml/cex" xmlns:w16cid="http://schemas.microsoft.com/office/word/2016/wordml/cid" xmlns:w16="http://schemas.microsoft.com/office/word/2018/wordml" xmlns:w16du="http://schemas.microsoft.com/office/word/2023/wordml/word16du" xmlns:w16sdtdh="http://schemas.microsoft.com/office/word/2020/wordml/sdtdatahash" xmlns:w16sdtfl="http://schemas.microsoft.com/office/word/2024/wordml/sdtformatlock" xmlns:w16se="http://schemas.microsoft.com/office/word/2015/wordml/symex" xmlns:wpg="http://schemas.microsoft.com/office/word/2010/wordprocessingGroup" xmlns:wpi="http://schemas.microsoft.com/office/word/2010/wordprocessingInk" xmlns:wne="http://schemas.microsoft.com/office/word/2006/wordml" xmlns:wps="http://schemas.microsoft.com/office/word/2010/wordprocessingShape" mc:Ignorable="w14 w15 w16se w16cid w16 w16cex w16sdtdh w16sdtfl w16du wp14">
   <w:p>
     <w:pPr>
       <w:pStyle w:val="Header"/>
@@ -15345,7 +15182,7 @@
 </file>
 
 <file path=word/numbering.xml><?xml version="1.0" encoding="utf-8"?>
-<w:numbering xmlns:wpc="http://schemas.microsoft.com/office/word/2010/wordprocessingCanvas" xmlns:cx="http://schemas.microsoft.com/office/drawing/2014/chartex" xmlns:cx1="http://schemas.microsoft.com/office/drawing/2015/9/8/chartex" xmlns:cx2="http://schemas.microsoft.com/office/drawing/2015/10/21/chartex" xmlns:cx3="http://schemas.microsoft.com/office/drawing/2016/5/9/chartex" xmlns:cx4="http://schemas.microsoft.com/office/drawing/2016/5/10/chartex" xmlns:cx5="http://schemas.microsoft.com/office/drawing/2016/5/11/chartex" xmlns:cx6="http://schemas.microsoft.com/office/drawing/2016/5/12/chartex" xmlns:cx7="http://schemas.microsoft.com/office/drawing/2016/5/13/chartex" xmlns:cx8="http://schemas.microsoft.com/office/drawing/2016/5/14/chartex" xmlns:mc="http://schemas.openxmlformats.org/markup-compatibility/2006" xmlns:aink="http://schemas.microsoft.com/office/drawing/2016/ink" xmlns:am3d="http://schemas.microsoft.com/office/drawing/2017/model3d" xmlns:o="urn:schemas-microsoft-com:office:office" xmlns:oel="http://schemas.microsoft.com/office/2019/extlst" xmlns:r="http://schemas.openxmlformats.org/officeDocument/2006/relationships" xmlns:m="http://schemas.openxmlformats.org/officeDocument/2006/math" xmlns:v="urn:schemas-microsoft-com:vml" xmlns:wp14="http://schemas.microsoft.com/office/word/2010/wordprocessingDrawing" xmlns:wp="http://schemas.openxmlformats.org/drawingml/2006/wordprocessingDrawing" xmlns:w10="urn:schemas-microsoft-com:office:word" xmlns:w="http://schemas.openxmlformats.org/wordprocessingml/2006/main" xmlns:w14="http://schemas.microsoft.com/office/word/2010/wordml" xmlns:w15="http://schemas.microsoft.com/office/word/2012/wordml" xmlns:w16cex="http://schemas.microsoft.com/office/word/2018/wordml/cex" xmlns:w16cid="http://schemas.microsoft.com/office/word/2016/wordml/cid" xmlns:w16="http://schemas.microsoft.com/office/word/2018/wordml" xmlns:w16du="http://schemas.microsoft.com/office/word/2023/wordml/word16du" xmlns:w16sdtdh="http://schemas.microsoft.com/office/word/2020/wordml/sdtdatahash" xmlns:w16se="http://schemas.microsoft.com/office/word/2015/wordml/symex" xmlns:wpg="http://schemas.microsoft.com/office/word/2010/wordprocessingGroup" xmlns:wpi="http://schemas.microsoft.com/office/word/2010/wordprocessingInk" xmlns:wne="http://schemas.microsoft.com/office/word/2006/wordml" xmlns:wps="http://schemas.microsoft.com/office/word/2010/wordprocessingShape" mc:Ignorable="w14 w15 w16se w16cid w16 w16cex w16sdtdh w16du wp14">
+<w:numbering xmlns:wpc="http://schemas.microsoft.com/office/word/2010/wordprocessingCanvas" xmlns:cx="http://schemas.microsoft.com/office/drawing/2014/chartex" xmlns:cx1="http://schemas.microsoft.com/office/drawing/2015/9/8/chartex" xmlns:cx2="http://schemas.microsoft.com/office/drawing/2015/10/21/chartex" xmlns:cx3="http://schemas.microsoft.com/office/drawing/2016/5/9/chartex" xmlns:cx4="http://schemas.microsoft.com/office/drawing/2016/5/10/chartex" xmlns:cx5="http://schemas.microsoft.com/office/drawing/2016/5/11/chartex" xmlns:cx6="http://schemas.microsoft.com/office/drawing/2016/5/12/chartex" xmlns:cx7="http://schemas.microsoft.com/office/drawing/2016/5/13/chartex" xmlns:cx8="http://schemas.microsoft.com/office/drawing/2016/5/14/chartex" xmlns:mc="http://schemas.openxmlformats.org/markup-compatibility/2006" xmlns:aink="http://schemas.microsoft.com/office/drawing/2016/ink" xmlns:am3d="http://schemas.microsoft.com/office/drawing/2017/model3d" xmlns:o="urn:schemas-microsoft-com:office:office" xmlns:oel="http://schemas.microsoft.com/office/2019/extlst" xmlns:r="http://schemas.openxmlformats.org/officeDocument/2006/relationships" xmlns:m="http://schemas.openxmlformats.org/officeDocument/2006/math" xmlns:v="urn:schemas-microsoft-com:vml" xmlns:wp14="http://schemas.microsoft.com/office/word/2010/wordprocessingDrawing" xmlns:wp="http://schemas.openxmlformats.org/drawingml/2006/wordprocessingDrawing" xmlns:w10="urn:schemas-microsoft-com:office:word" xmlns:w="http://schemas.openxmlformats.org/wordprocessingml/2006/main" xmlns:w14="http://schemas.microsoft.com/office/word/2010/wordml" xmlns:w15="http://schemas.microsoft.com/office/word/2012/wordml" xmlns:w16cex="http://schemas.microsoft.com/office/word/2018/wordml/cex" xmlns:w16cid="http://schemas.microsoft.com/office/word/2016/wordml/cid" xmlns:w16="http://schemas.microsoft.com/office/word/2018/wordml" xmlns:w16du="http://schemas.microsoft.com/office/word/2023/wordml/word16du" xmlns:w16sdtdh="http://schemas.microsoft.com/office/word/2020/wordml/sdtdatahash" xmlns:w16sdtfl="http://schemas.microsoft.com/office/word/2024/wordml/sdtformatlock" xmlns:w16se="http://schemas.microsoft.com/office/word/2015/wordml/symex" xmlns:wpg="http://schemas.microsoft.com/office/word/2010/wordprocessingGroup" xmlns:wpi="http://schemas.microsoft.com/office/word/2010/wordprocessingInk" xmlns:wne="http://schemas.microsoft.com/office/word/2006/wordml" xmlns:wps="http://schemas.microsoft.com/office/word/2010/wordprocessingShape" mc:Ignorable="w14 w15 w16se w16cid w16 w16cex w16sdtdh w16sdtfl w16du wp14">
   <w:abstractNum w:abstractNumId="0" w15:restartNumberingAfterBreak="0">
     <w:nsid w:val="020940BA"/>
     <w:multiLevelType w:val="hybridMultilevel"/>
@@ -17865,7 +17702,7 @@
 </file>
 
 <file path=word/styles.xml><?xml version="1.0" encoding="utf-8"?>
-<w:styles xmlns:mc="http://schemas.openxmlformats.org/markup-compatibility/2006" xmlns:r="http://schemas.openxmlformats.org/officeDocument/2006/relationships" xmlns:w="http://schemas.openxmlformats.org/wordprocessingml/2006/main" xmlns:w14="http://schemas.microsoft.com/office/word/2010/wordml" xmlns:w15="http://schemas.microsoft.com/office/word/2012/wordml" xmlns:w16cex="http://schemas.microsoft.com/office/word/2018/wordml/cex" xmlns:w16cid="http://schemas.microsoft.com/office/word/2016/wordml/cid" xmlns:w16="http://schemas.microsoft.com/office/word/2018/wordml" xmlns:w16du="http://schemas.microsoft.com/office/word/2023/wordml/word16du" xmlns:w16sdtdh="http://schemas.microsoft.com/office/word/2020/wordml/sdtdatahash" xmlns:w16se="http://schemas.microsoft.com/office/word/2015/wordml/symex" mc:Ignorable="w14 w15 w16se w16cid w16 w16cex w16sdtdh w16du">
+<w:styles xmlns:mc="http://schemas.openxmlformats.org/markup-compatibility/2006" xmlns:r="http://schemas.openxmlformats.org/officeDocument/2006/relationships" xmlns:w="http://schemas.openxmlformats.org/wordprocessingml/2006/main" xmlns:w14="http://schemas.microsoft.com/office/word/2010/wordml" xmlns:w15="http://schemas.microsoft.com/office/word/2012/wordml" xmlns:w16cex="http://schemas.microsoft.com/office/word/2018/wordml/cex" xmlns:w16cid="http://schemas.microsoft.com/office/word/2016/wordml/cid" xmlns:w16="http://schemas.microsoft.com/office/word/2018/wordml" xmlns:w16du="http://schemas.microsoft.com/office/word/2023/wordml/word16du" xmlns:w16sdtdh="http://schemas.microsoft.com/office/word/2020/wordml/sdtdatahash" xmlns:w16sdtfl="http://schemas.microsoft.com/office/word/2024/wordml/sdtformatlock" xmlns:w16se="http://schemas.microsoft.com/office/word/2015/wordml/symex" mc:Ignorable="w14 w15 w16se w16cid w16 w16cex w16sdtdh w16sdtfl w16du">
   <w:docDefaults>
     <w:rPrDefault>
       <w:rPr>

</xml_diff>

<commit_message>
update in doc arizona historical allocation
</commit_message>
<xml_diff>
--- a/LakeMeadWaterBankDivideInflow/LakeMeadWaterConservationProgramAnalysis.docx
+++ b/LakeMeadWaterBankDivideInflow/LakeMeadWaterConservationProgramAnalysis.docx
@@ -4993,7 +4993,23 @@
           <w:sz w:val="24"/>
           <w:szCs w:val="24"/>
         </w:rPr>
-        <w:t xml:space="preserve"> than its 2.7 million acre-foot historical allocation. Arizona's water conservation account was credited 2</w:t>
+        <w:t xml:space="preserve"> than its 2.</w:t>
+      </w:r>
+      <w:r>
+        <w:rPr>
+          <w:rFonts w:asciiTheme="majorBidi" w:hAnsiTheme="majorBidi" w:cstheme="majorBidi"/>
+          <w:sz w:val="24"/>
+          <w:szCs w:val="24"/>
+        </w:rPr>
+        <w:t>8</w:t>
+      </w:r>
+      <w:r>
+        <w:rPr>
+          <w:rFonts w:asciiTheme="majorBidi" w:hAnsiTheme="majorBidi" w:cstheme="majorBidi"/>
+          <w:sz w:val="24"/>
+          <w:szCs w:val="24"/>
+        </w:rPr>
+        <w:t xml:space="preserve"> million acre-foot historical allocation. Arizona's water conservation account was credited 2</w:t>
       </w:r>
       <w:r>
         <w:rPr>
@@ -11562,7 +11578,25 @@
           <w:sz w:val="24"/>
           <w:szCs w:val="24"/>
         </w:rPr>
-        <w:t xml:space="preserve">(i) </w:t>
+        <w:t>(</w:t>
+      </w:r>
+      <w:proofErr w:type="spellStart"/>
+      <w:r>
+        <w:rPr>
+          <w:rFonts w:asciiTheme="majorBidi" w:hAnsiTheme="majorBidi" w:cstheme="majorBidi"/>
+          <w:sz w:val="24"/>
+          <w:szCs w:val="24"/>
+        </w:rPr>
+        <w:t>i</w:t>
+      </w:r>
+      <w:proofErr w:type="spellEnd"/>
+      <w:r>
+        <w:rPr>
+          <w:rFonts w:asciiTheme="majorBidi" w:hAnsiTheme="majorBidi" w:cstheme="majorBidi"/>
+          <w:sz w:val="24"/>
+          <w:szCs w:val="24"/>
+        </w:rPr>
+        <w:t xml:space="preserve">) </w:t>
       </w:r>
       <w:r>
         <w:rPr>
@@ -13187,7 +13221,25 @@
           <w:szCs w:val="24"/>
         </w:rPr>
         <w:lastRenderedPageBreak/>
-        <w:t xml:space="preserve">For example, a total shortage of 0.4 maf yields </w:t>
+        <w:t xml:space="preserve">For example, a total shortage of 0.4 </w:t>
+      </w:r>
+      <w:proofErr w:type="spellStart"/>
+      <w:r>
+        <w:rPr>
+          <w:rFonts w:asciiTheme="majorBidi" w:hAnsiTheme="majorBidi" w:cstheme="majorBidi"/>
+          <w:sz w:val="24"/>
+          <w:szCs w:val="24"/>
+        </w:rPr>
+        <w:t>maf</w:t>
+      </w:r>
+      <w:proofErr w:type="spellEnd"/>
+      <w:r>
+        <w:rPr>
+          <w:rFonts w:asciiTheme="majorBidi" w:hAnsiTheme="majorBidi" w:cstheme="majorBidi"/>
+          <w:sz w:val="24"/>
+          <w:szCs w:val="24"/>
+        </w:rPr>
+        <w:t xml:space="preserve"> yields </w:t>
       </w:r>
       <w:r>
         <w:rPr>
@@ -13203,8 +13255,18 @@
           <w:sz w:val="24"/>
           <w:szCs w:val="24"/>
         </w:rPr>
-        <w:t xml:space="preserve"> of 9.0 ─ 0.4 = 8.6 maf</w:t>
-      </w:r>
+        <w:t xml:space="preserve"> of 9.0 ─ 0.4 = 8.6 </w:t>
+      </w:r>
+      <w:proofErr w:type="spellStart"/>
+      <w:r>
+        <w:rPr>
+          <w:rFonts w:asciiTheme="majorBidi" w:hAnsiTheme="majorBidi" w:cstheme="majorBidi"/>
+          <w:sz w:val="24"/>
+          <w:szCs w:val="24"/>
+        </w:rPr>
+        <w:t>maf</w:t>
+      </w:r>
+      <w:proofErr w:type="spellEnd"/>
       <w:r>
         <w:rPr>
           <w:rFonts w:asciiTheme="majorBidi" w:hAnsiTheme="majorBidi" w:cstheme="majorBidi"/>
@@ -13343,8 +13405,18 @@
           <w:sz w:val="24"/>
           <w:szCs w:val="24"/>
         </w:rPr>
-        <w:t>For example, at 8.6 maf</w:t>
-      </w:r>
+        <w:t xml:space="preserve">For example, at 8.6 </w:t>
+      </w:r>
+      <w:proofErr w:type="spellStart"/>
+      <w:r>
+        <w:rPr>
+          <w:rFonts w:asciiTheme="majorBidi" w:hAnsiTheme="majorBidi" w:cstheme="majorBidi"/>
+          <w:sz w:val="24"/>
+          <w:szCs w:val="24"/>
+        </w:rPr>
+        <w:t>maf</w:t>
+      </w:r>
+      <w:proofErr w:type="spellEnd"/>
       <w:r>
         <w:rPr>
           <w:rFonts w:asciiTheme="majorBidi" w:hAnsiTheme="majorBidi" w:cstheme="majorBidi"/>
@@ -13383,8 +13455,18 @@
           <w:sz w:val="24"/>
           <w:szCs w:val="24"/>
         </w:rPr>
-        <w:t xml:space="preserve"> maf</w:t>
-      </w:r>
+        <w:t xml:space="preserve"> </w:t>
+      </w:r>
+      <w:proofErr w:type="spellStart"/>
+      <w:r>
+        <w:rPr>
+          <w:rFonts w:asciiTheme="majorBidi" w:hAnsiTheme="majorBidi" w:cstheme="majorBidi"/>
+          <w:sz w:val="24"/>
+          <w:szCs w:val="24"/>
+        </w:rPr>
+        <w:t>maf</w:t>
+      </w:r>
+      <w:proofErr w:type="spellEnd"/>
       <w:r>
         <w:rPr>
           <w:rFonts w:asciiTheme="majorBidi" w:hAnsiTheme="majorBidi" w:cstheme="majorBidi"/>
@@ -13483,8 +13565,18 @@
           <w:sz w:val="24"/>
           <w:szCs w:val="24"/>
         </w:rPr>
-        <w:t xml:space="preserve"> maf</w:t>
-      </w:r>
+        <w:t xml:space="preserve"> </w:t>
+      </w:r>
+      <w:proofErr w:type="spellStart"/>
+      <w:r>
+        <w:rPr>
+          <w:rFonts w:asciiTheme="majorBidi" w:hAnsiTheme="majorBidi" w:cstheme="majorBidi"/>
+          <w:sz w:val="24"/>
+          <w:szCs w:val="24"/>
+        </w:rPr>
+        <w:t>maf</w:t>
+      </w:r>
+      <w:proofErr w:type="spellEnd"/>
       <w:r>
         <w:rPr>
           <w:rFonts w:asciiTheme="majorBidi" w:hAnsiTheme="majorBidi" w:cstheme="majorBidi"/>
@@ -13555,7 +13647,25 @@
           <w:sz w:val="24"/>
           <w:szCs w:val="24"/>
         </w:rPr>
-        <w:t>7 maf.</w:t>
+        <w:t xml:space="preserve">7 </w:t>
+      </w:r>
+      <w:proofErr w:type="spellStart"/>
+      <w:r>
+        <w:rPr>
+          <w:rFonts w:asciiTheme="majorBidi" w:hAnsiTheme="majorBidi" w:cstheme="majorBidi"/>
+          <w:sz w:val="24"/>
+          <w:szCs w:val="24"/>
+        </w:rPr>
+        <w:t>maf</w:t>
+      </w:r>
+      <w:proofErr w:type="spellEnd"/>
+      <w:r>
+        <w:rPr>
+          <w:rFonts w:asciiTheme="majorBidi" w:hAnsiTheme="majorBidi" w:cstheme="majorBidi"/>
+          <w:sz w:val="24"/>
+          <w:szCs w:val="24"/>
+        </w:rPr>
+        <w:t>.</w:t>
       </w:r>
     </w:p>
     <w:p>
@@ -13623,7 +13733,25 @@
           <w:sz w:val="24"/>
           <w:szCs w:val="24"/>
         </w:rPr>
-        <w:t xml:space="preserve">For example, at 7.5 maf of </w:t>
+        <w:t xml:space="preserve">For example, at 7.5 </w:t>
+      </w:r>
+      <w:proofErr w:type="spellStart"/>
+      <w:r>
+        <w:rPr>
+          <w:rFonts w:asciiTheme="majorBidi" w:hAnsiTheme="majorBidi" w:cstheme="majorBidi"/>
+          <w:sz w:val="24"/>
+          <w:szCs w:val="24"/>
+        </w:rPr>
+        <w:t>maf</w:t>
+      </w:r>
+      <w:proofErr w:type="spellEnd"/>
+      <w:r>
+        <w:rPr>
+          <w:rFonts w:asciiTheme="majorBidi" w:hAnsiTheme="majorBidi" w:cstheme="majorBidi"/>
+          <w:sz w:val="24"/>
+          <w:szCs w:val="24"/>
+        </w:rPr>
+        <w:t xml:space="preserve"> of </w:t>
       </w:r>
       <w:r>
         <w:rPr>
@@ -13639,7 +13767,25 @@
           <w:sz w:val="24"/>
           <w:szCs w:val="24"/>
         </w:rPr>
-        <w:t>, California’s share is 4.4 ─ 0.44 = 3.96 maf.</w:t>
+        <w:t xml:space="preserve">, California’s share is 4.4 ─ 0.44 = 3.96 </w:t>
+      </w:r>
+      <w:proofErr w:type="spellStart"/>
+      <w:r>
+        <w:rPr>
+          <w:rFonts w:asciiTheme="majorBidi" w:hAnsiTheme="majorBidi" w:cstheme="majorBidi"/>
+          <w:sz w:val="24"/>
+          <w:szCs w:val="24"/>
+        </w:rPr>
+        <w:t>maf</w:t>
+      </w:r>
+      <w:proofErr w:type="spellEnd"/>
+      <w:r>
+        <w:rPr>
+          <w:rFonts w:asciiTheme="majorBidi" w:hAnsiTheme="majorBidi" w:cstheme="majorBidi"/>
+          <w:sz w:val="24"/>
+          <w:szCs w:val="24"/>
+        </w:rPr>
+        <w:t>.</w:t>
       </w:r>
     </w:p>
     <w:p>
@@ -13707,7 +13853,25 @@
           <w:sz w:val="24"/>
           <w:szCs w:val="24"/>
         </w:rPr>
-        <w:t xml:space="preserve">For example, at 7.5 maf of </w:t>
+        <w:t xml:space="preserve">For example, at 7.5 </w:t>
+      </w:r>
+      <w:proofErr w:type="spellStart"/>
+      <w:r>
+        <w:rPr>
+          <w:rFonts w:asciiTheme="majorBidi" w:hAnsiTheme="majorBidi" w:cstheme="majorBidi"/>
+          <w:sz w:val="24"/>
+          <w:szCs w:val="24"/>
+        </w:rPr>
+        <w:t>maf</w:t>
+      </w:r>
+      <w:proofErr w:type="spellEnd"/>
+      <w:r>
+        <w:rPr>
+          <w:rFonts w:asciiTheme="majorBidi" w:hAnsiTheme="majorBidi" w:cstheme="majorBidi"/>
+          <w:sz w:val="24"/>
+          <w:szCs w:val="24"/>
+        </w:rPr>
+        <w:t xml:space="preserve"> of </w:t>
       </w:r>
       <w:r>
         <w:rPr>
@@ -13723,7 +13887,25 @@
           <w:sz w:val="24"/>
           <w:szCs w:val="24"/>
         </w:rPr>
-        <w:t>, Mexico’s share is 1.5 ─ 0.25 = 1.25 maf.</w:t>
+        <w:t xml:space="preserve">, Mexico’s share is 1.5 ─ 0.25 = 1.25 </w:t>
+      </w:r>
+      <w:proofErr w:type="spellStart"/>
+      <w:r>
+        <w:rPr>
+          <w:rFonts w:asciiTheme="majorBidi" w:hAnsiTheme="majorBidi" w:cstheme="majorBidi"/>
+          <w:sz w:val="24"/>
+          <w:szCs w:val="24"/>
+        </w:rPr>
+        <w:t>maf</w:t>
+      </w:r>
+      <w:proofErr w:type="spellEnd"/>
+      <w:r>
+        <w:rPr>
+          <w:rFonts w:asciiTheme="majorBidi" w:hAnsiTheme="majorBidi" w:cstheme="majorBidi"/>
+          <w:sz w:val="24"/>
+          <w:szCs w:val="24"/>
+        </w:rPr>
+        <w:t>.</w:t>
       </w:r>
     </w:p>
     <w:p>

</xml_diff>

<commit_message>
Add desal cost in model guide. Turn Protect elevation default value to 1020.
</commit_message>
<xml_diff>
--- a/LakeMeadWaterBankDivideInflow/LakeMeadWaterConservationProgramAnalysis.docx
+++ b/LakeMeadWaterBankDivideInflow/LakeMeadWaterConservationProgramAnalysis.docx
@@ -6843,7 +6843,23 @@
           <w:sz w:val="24"/>
           <w:szCs w:val="24"/>
         </w:rPr>
-        <w:t xml:space="preserve">water conservation program </w:t>
+        <w:t>water conservation program</w:t>
+      </w:r>
+      <w:r>
+        <w:rPr>
+          <w:rFonts w:asciiTheme="majorBidi" w:hAnsiTheme="majorBidi" w:cstheme="majorBidi"/>
+          <w:sz w:val="24"/>
+          <w:szCs w:val="24"/>
+        </w:rPr>
+        <w:t xml:space="preserve"> and is less expense than other options such as desalination</w:t>
+      </w:r>
+      <w:r>
+        <w:rPr>
+          <w:rFonts w:asciiTheme="majorBidi" w:hAnsiTheme="majorBidi" w:cstheme="majorBidi"/>
+          <w:sz w:val="24"/>
+          <w:szCs w:val="24"/>
+        </w:rPr>
+        <w:t xml:space="preserve"> </w:t>
       </w:r>
       <w:r>
         <w:rPr>
@@ -6854,75 +6870,88 @@
         <w:fldChar w:fldCharType="begin">
           <w:fldData xml:space="preserve">PEVuZE5vdGU+PENpdGU+PEF1dGhvcj5BbGxoYW5kczwvQXV0aG9yPjxZZWFyPjIwMjE8L1llYXI+
 PFJlY051bT4yODM1PC9SZWNOdW0+PFByZWZpeD5UYWJsZSAzYDsgPC9QcmVmaXg+PERpc3BsYXlU
-ZXh0PihUYWJsZSAzOyBBbGxoYW5kcywgMjAyMTsgVUNSQywgMjAxODsgVUNSQywgMjAyNDsgVVNC
-UiwgMjAyMWE7IFVTQlIsIDIwMjFiKTwvRGlzcGxheVRleHQ+PHJlY29yZD48cmVjLW51bWJlcj4y
-ODM1PC9yZWMtbnVtYmVyPjxmb3JlaWduLWtleXM+PGtleSBhcHA9IkVOIiBkYi1pZD0ieHh0NXRh
-OXBkOTk1ZHdlc2FwMHBkenpwMndlYXowdzl3ZXJmIiB0aW1lc3RhbXA9IjE2MzY1MjA1NDkiPjI4
-MzU8L2tleT48L2ZvcmVpZ24ta2V5cz48cmVmLXR5cGUgbmFtZT0iTmV3c3BhcGVyIEFydGljbGUi
-PjIzPC9yZWYtdHlwZT48Y29udHJpYnV0b3JzPjxhdXRob3JzPjxhdXRob3I+Sm9hbm5hIEFsbGhh
-bmRzPC9hdXRob3I+PC9hdXRob3JzPjwvY29udHJpYnV0b3JzPjx0aXRsZXM+PHRpdGxlPkl0IGNv
-dWxkIHRha2UgYXQgbGVhc3QgNTAwLDAwMCBhY3JlLWZlZXQgb2Ygd2F0ZXIgYSB5ZWFyIHRvIGtl
-ZXAgTGFrZSBNZWFkIGZyb20gdGFua2luZzwvdGl0bGU+PHNlY29uZGFyeS10aXRsZT5Bcml6b25h
-IFJlcHVibGljPC9zZWNvbmRhcnktdGl0bGU+PC90aXRsZXM+PGRhdGVzPjx5ZWFyPjIwMjE8L3ll
-YXI+PHB1Yi1kYXRlcz48ZGF0ZT5Ob3ZlbWJlciA4LCAyMDIxPC9kYXRlPjwvcHViLWRhdGVzPjwv
-ZGF0ZXM+PHVybHM+PHJlbGF0ZWQtdXJscz48dXJsPmh0dHBzOi8vd3d3LmF6Y2VudHJhbC5jb20v
-c3Rvcnkvb3Bpbmlvbi9vcC1lZC9qb2FubmFhbGxoYW5kcy8yMDIxLzExLzA4L2xha2UtbWVhZC1j
-b3VsZC1nZXQtZXh0cmEtd2F0ZXItZnJvbS1sb3dlci1iYXNpbi1hbm51YWxseS82MzA2NjAxMDAx
-LzwvdXJsPjwvcmVsYXRlZC11cmxzPjwvdXJscz48L3JlY29yZD48L0NpdGU+PENpdGU+PEF1dGhv
-cj5VQ1JDPC9BdXRob3I+PFllYXI+MjAxODwvWWVhcj48UmVjTnVtPjMwMTI8L1JlY051bT48cmVj
-b3JkPjxyZWMtbnVtYmVyPjMwMTI8L3JlYy1udW1iZXI+PGZvcmVpZ24ta2V5cz48a2V5IGFwcD0i
-RU4iIGRiLWlkPSJ4eHQ1dGE5cGQ5OTVkd2VzYXAwcGR6enAyd2VhejB3OXdlcmYiIHRpbWVzdGFt
-cD0iMTcyMjk3MTgzOSI+MzAxMjwva2V5PjwvZm9yZWlnbi1rZXlzPjxyZWYtdHlwZSBuYW1lPSJK
-b3VybmFsIEFydGljbGUiPjE3PC9yZWYtdHlwZT48Y29udHJpYnV0b3JzPjxhdXRob3JzPjxhdXRo
-b3I+VUNSQzwvYXV0aG9yPjwvYXV0aG9ycz48L2NvbnRyaWJ1dG9ycz48dGl0bGVzPjx0aXRsZT5D
-b2xvcmFkbyBSaXZlciBTeXN0ZW0gQ29uc2VydmF0aW9uIFBpbG90IFByb2dyYW0gaW4gdGhlIFVw
-cGVyIENvbG9yYWRvIFJpdmVyIEJhc2luPC90aXRsZT48c2Vjb25kYXJ5LXRpdGxlPlVwcGVyIENv
-bG9yYWRvIFJpdmVyIENvbW1pc3Npb248L3NlY29uZGFyeS10aXRsZT48L3RpdGxlcz48cGVyaW9k
-aWNhbD48ZnVsbC10aXRsZT5VcHBlciBDb2xvcmFkbyBSaXZlciBDb21taXNzaW9uPC9mdWxsLXRp
-dGxlPjwvcGVyaW9kaWNhbD48ZGF0ZXM+PHllYXI+MjAxODwveWVhcj48cHViLWRhdGVzPjxkYXRl
-Pkp1bmU8L2RhdGU+PC9wdWItZGF0ZXM+PC9kYXRlcz48dXJscz48cmVsYXRlZC11cmxzPjx1cmw+
-aHR0cDovL3d3dy51Y3Jjb21taXNzaW9uLmNvbS9SZXBEb2MvU0NQUERvY3VtZW50cy8yMDE4X19T
-Q1BQX0ZVQlJELnBkZjwvdXJsPjwvcmVsYXRlZC11cmxzPjwvdXJscz48YWNjZXNzLWRhdGU+QXVn
-dXN0IDYsIDIwMjQ8L2FjY2Vzcy1kYXRlPjwvcmVjb3JkPjwvQ2l0ZT48Q2l0ZT48QXV0aG9yPlVD
-UkM8L0F1dGhvcj48WWVhcj4yMDI0PC9ZZWFyPjxSZWNOdW0+MzAxMTwvUmVjTnVtPjxyZWNvcmQ+
-PHJlYy1udW1iZXI+MzAxMTwvcmVjLW51bWJlcj48Zm9yZWlnbi1rZXlzPjxrZXkgYXBwPSJFTiIg
+ZXh0PihUYWJsZSAzOyBBbGxoYW5kcywgMjAyMTsgSmFtZXMsIDIwMjE7IFVDUkMsIDIwMTg7IFVD
+UkMsIDIwMjQ7IFVTQlIsIDIwMjFhOyBVU0JSLCAyMDIxYik8L0Rpc3BsYXlUZXh0PjxyZWNvcmQ+
+PHJlYy1udW1iZXI+MjgzNTwvcmVjLW51bWJlcj48Zm9yZWlnbi1rZXlzPjxrZXkgYXBwPSJFTiIg
 ZGItaWQ9Inh4dDV0YTlwZDk5NWR3ZXNhcDBwZHp6cDJ3ZWF6MHc5d2VyZiIgdGltZXN0YW1wPSIx
-NzIyOTcxNzkxIj4zMDExPC9rZXk+PC9mb3JlaWduLWtleXM+PHJlZi10eXBlIG5hbWU9IkpvdXJu
-YWwgQXJ0aWNsZSI+MTc8L3JlZi10eXBlPjxjb250cmlidXRvcnM+PGF1dGhvcnM+PGF1dGhvcj5V
-Q1JDPC9hdXRob3I+PC9hdXRob3JzPjwvY29udHJpYnV0b3JzPjx0aXRsZXM+PHRpdGxlPkNvbG9y
-YWRvIFJpdmVyIFN5c3RlbSBDb25zZXJ2YXRpb24gUGlsb3QgUHJvZ3JhbSBpbiB0aGUgVXBwZXIg
-Q29sb3JhZG8gUml2ZXIgQmFzaW48L3RpdGxlPjxzZWNvbmRhcnktdGl0bGU+VXBwZXIgQ29sb3Jh
-ZG8gUml2ZXIgQ29tbWlzc2lvbjwvc2Vjb25kYXJ5LXRpdGxlPjwvdGl0bGVzPjxwZXJpb2RpY2Fs
-PjxmdWxsLXRpdGxlPlVwcGVyIENvbG9yYWRvIFJpdmVyIENvbW1pc3Npb248L2Z1bGwtdGl0bGU+
-PC9wZXJpb2RpY2FsPjxkYXRlcz48eWVhcj4yMDI0PC95ZWFyPjxwdWItZGF0ZXM+PGRhdGU+SnVu
-ZTwvZGF0ZT48L3B1Yi1kYXRlcz48L2RhdGVzPjx1cmxzPjxyZWxhdGVkLXVybHM+PHVybD5odHRw
-Oi8vd3d3LnVjcmNvbW1pc3Npb24uY29tL3dwLWNvbnRlbnQvdXBsb2Fkcy8yMDI0LzA2LzIwMjNf
-U0NQUF9SZXBvcnRfSnVuZTIwMjQucGRmPC91cmw+PC9yZWxhdGVkLXVybHM+PC91cmxzPjxhY2Nl
-c3MtZGF0ZT5BdWd1c3QgNiwgMjAyNDwvYWNjZXNzLWRhdGU+PC9yZWNvcmQ+PC9DaXRlPjxDaXRl
-PjxBdXRob3I+VVNCUjwvQXV0aG9yPjxZZWFyPjIwMjE8L1llYXI+PFJlY051bT4yNzcyPC9SZWNO
-dW0+PHJlY29yZD48cmVjLW51bWJlcj4yNzcyPC9yZWMtbnVtYmVyPjxmb3JlaWduLWtleXM+PGtl
-eSBhcHA9IkVOIiBkYi1pZD0ieHh0NXRhOXBkOTk1ZHdlc2FwMHBkenpwMndlYXowdzl3ZXJmIiB0
-aW1lc3RhbXA9IjE2MTk0MDY0NzgiPjI3NzI8L2tleT48L2ZvcmVpZ24ta2V5cz48cmVmLXR5cGUg
-bmFtZT0iUmVwb3J0Ij4yNzwvcmVmLXR5cGU+PGNvbnRyaWJ1dG9ycz48YXV0aG9ycz48YXV0aG9y
-PlVTQlI8L2F1dGhvcj48L2F1dGhvcnM+PC9jb250cmlidXRvcnM+PHRpdGxlcz48dGl0bGU+Qm91
-bGRlciBDYW55b24gT3BlcmF0aW9ucyBPZmZpY2UgLSBQcm9ncmFtIGFuZCBBY3Rpdml0aWVzOiBX
-YXRlciBBY2NvdW50aW5nIFJlcG9ydHM8L3RpdGxlPjwvdGl0bGVzPjxkYXRlcz48eWVhcj4yMDIx
-PC95ZWFyPjwvZGF0ZXM+PHB1Ymxpc2hlcj5VLlMuIEJ1cmVhdSBvZiBSZWNsYW1hdGlvbjwvcHVi
-bGlzaGVyPjx1cmxzPjxyZWxhdGVkLXVybHM+PHVybD5odHRwczovL3d3dy51c2JyLmdvdi9sYy9y
-ZWdpb24vZzQwMDAvd3RyYWNjdC5odG1sPC91cmw+PC9yZWxhdGVkLXVybHM+PC91cmxzPjwvcmVj
-b3JkPjwvQ2l0ZT48Q2l0ZT48QXV0aG9yPlVTQlI8L0F1dGhvcj48WWVhcj4yMDIxPC9ZZWFyPjxS
-ZWNOdW0+MjgyNDwvUmVjTnVtPjxyZWNvcmQ+PHJlYy1udW1iZXI+MjgyNDwvcmVjLW51bWJlcj48
-Zm9yZWlnbi1rZXlzPjxrZXkgYXBwPSJFTiIgZGItaWQ9Inh4dDV0YTlwZDk5NWR3ZXNhcDBwZHp6
-cDJ3ZWF6MHc5d2VyZiIgdGltZXN0YW1wPSIxNjM0MjU0Nzc1Ij4yODI0PC9rZXk+PC9mb3JlaWdu
-LWtleXM+PHJlZi10eXBlIG5hbWU9IldlYiBQYWdlIj4xMjwvcmVmLXR5cGU+PGNvbnRyaWJ1dG9y
-cz48YXV0aG9ycz48YXV0aG9yPlVTQlI8L2F1dGhvcj48L2F1dGhvcnM+PC9jb250cmlidXRvcnM+
-PHRpdGxlcz48dGl0bGU+UGlsb3QgU3lzdGVtIENvbnNlcnZhdGlvbiBQcm9ncmFtPC90aXRsZT48
-L3RpdGxlcz48dm9sdW1lPjIwMjE8L3ZvbHVtZT48bnVtYmVyPk9jdG9iZXIgMTQ8L251bWJlcj48
-ZGF0ZXM+PHllYXI+MjAyMTwveWVhcj48L2RhdGVzPjxwdWJsaXNoZXI+VS5TLiBCdXJlYXUgb2Yg
-UmVjbGFtYXRpb248L3B1Ymxpc2hlcj48dXJscz48cmVsYXRlZC11cmxzPjx1cmw+aHR0cHM6Ly93
-d3cudXNici5nb3YvbGMvcmVnaW9uL3Byb2dyYW1zL1BpbG90U3lzQ29uc1Byb2cvcGlsb3RzeXN0
-ZW0uaHRtbDwvdXJsPjwvcmVsYXRlZC11cmxzPjwvdXJscz48L3JlY29yZD48L0NpdGU+PC9FbmRO
-b3RlPn==
+NjM2NTIwNTQ5Ij4yODM1PC9rZXk+PC9mb3JlaWduLWtleXM+PHJlZi10eXBlIG5hbWU9Ik5ld3Nw
+YXBlciBBcnRpY2xlIj4yMzwvcmVmLXR5cGU+PGNvbnRyaWJ1dG9ycz48YXV0aG9ycz48YXV0aG9y
+PkpvYW5uYSBBbGxoYW5kczwvYXV0aG9yPjwvYXV0aG9ycz48L2NvbnRyaWJ1dG9ycz48dGl0bGVz
+Pjx0aXRsZT5JdCBjb3VsZCB0YWtlIGF0IGxlYXN0IDUwMCwwMDAgYWNyZS1mZWV0IG9mIHdhdGVy
+IGEgeWVhciB0byBrZWVwIExha2UgTWVhZCBmcm9tIHRhbmtpbmc8L3RpdGxlPjxzZWNvbmRhcnkt
+dGl0bGU+QXJpem9uYSBSZXB1YmxpYzwvc2Vjb25kYXJ5LXRpdGxlPjwvdGl0bGVzPjxkYXRlcz48
+eWVhcj4yMDIxPC95ZWFyPjxwdWItZGF0ZXM+PGRhdGU+Tm92ZW1iZXIgOCwgMjAyMTwvZGF0ZT48
+L3B1Yi1kYXRlcz48L2RhdGVzPjx1cmxzPjxyZWxhdGVkLXVybHM+PHVybD5odHRwczovL3d3dy5h
+emNlbnRyYWwuY29tL3N0b3J5L29waW5pb24vb3AtZWQvam9hbm5hYWxsaGFuZHMvMjAyMS8xMS8w
+OC9sYWtlLW1lYWQtY291bGQtZ2V0LWV4dHJhLXdhdGVyLWZyb20tbG93ZXItYmFzaW4tYW5udWFs
+bHkvNjMwNjYwMTAwMS88L3VybD48L3JlbGF0ZWQtdXJscz48L3VybHM+PC9yZWNvcmQ+PC9DaXRl
+PjxDaXRlPjxBdXRob3I+VUNSQzwvQXV0aG9yPjxZZWFyPjIwMTg8L1llYXI+PFJlY051bT4zMDEy
+PC9SZWNOdW0+PHJlY29yZD48cmVjLW51bWJlcj4zMDEyPC9yZWMtbnVtYmVyPjxmb3JlaWduLWtl
+eXM+PGtleSBhcHA9IkVOIiBkYi1pZD0ieHh0NXRhOXBkOTk1ZHdlc2FwMHBkenpwMndlYXowdzl3
+ZXJmIiB0aW1lc3RhbXA9IjE3MjI5NzE4MzkiPjMwMTI8L2tleT48L2ZvcmVpZ24ta2V5cz48cmVm
+LXR5cGUgbmFtZT0iSm91cm5hbCBBcnRpY2xlIj4xNzwvcmVmLXR5cGU+PGNvbnRyaWJ1dG9ycz48
+YXV0aG9ycz48YXV0aG9yPlVDUkM8L2F1dGhvcj48L2F1dGhvcnM+PC9jb250cmlidXRvcnM+PHRp
+dGxlcz48dGl0bGU+Q29sb3JhZG8gUml2ZXIgU3lzdGVtIENvbnNlcnZhdGlvbiBQaWxvdCBQcm9n
+cmFtIGluIHRoZSBVcHBlciBDb2xvcmFkbyBSaXZlciBCYXNpbjwvdGl0bGU+PHNlY29uZGFyeS10
+aXRsZT5VcHBlciBDb2xvcmFkbyBSaXZlciBDb21taXNzaW9uPC9zZWNvbmRhcnktdGl0bGU+PC90
+aXRsZXM+PHBlcmlvZGljYWw+PGZ1bGwtdGl0bGU+VXBwZXIgQ29sb3JhZG8gUml2ZXIgQ29tbWlz
+c2lvbjwvZnVsbC10aXRsZT48L3BlcmlvZGljYWw+PGRhdGVzPjx5ZWFyPjIwMTg8L3llYXI+PHB1
+Yi1kYXRlcz48ZGF0ZT5KdW5lPC9kYXRlPjwvcHViLWRhdGVzPjwvZGF0ZXM+PHVybHM+PHJlbGF0
+ZWQtdXJscz48dXJsPmh0dHA6Ly93d3cudWNyY29tbWlzc2lvbi5jb20vUmVwRG9jL1NDUFBEb2N1
+bWVudHMvMjAxOF9fU0NQUF9GVUJSRC5wZGY8L3VybD48L3JlbGF0ZWQtdXJscz48L3VybHM+PGFj
+Y2Vzcy1kYXRlPkF1Z3VzdCA2LCAyMDI0PC9hY2Nlc3MtZGF0ZT48L3JlY29yZD48L0NpdGU+PENp
+dGU+PEF1dGhvcj5VQ1JDPC9BdXRob3I+PFllYXI+MjAyNDwvWWVhcj48UmVjTnVtPjMwMTE8L1Jl
+Y051bT48cmVjb3JkPjxyZWMtbnVtYmVyPjMwMTE8L3JlYy1udW1iZXI+PGZvcmVpZ24ta2V5cz48
+a2V5IGFwcD0iRU4iIGRiLWlkPSJ4eHQ1dGE5cGQ5OTVkd2VzYXAwcGR6enAyd2VhejB3OXdlcmYi
+IHRpbWVzdGFtcD0iMTcyMjk3MTc5MSI+MzAxMTwva2V5PjwvZm9yZWlnbi1rZXlzPjxyZWYtdHlw
+ZSBuYW1lPSJKb3VybmFsIEFydGljbGUiPjE3PC9yZWYtdHlwZT48Y29udHJpYnV0b3JzPjxhdXRo
+b3JzPjxhdXRob3I+VUNSQzwvYXV0aG9yPjwvYXV0aG9ycz48L2NvbnRyaWJ1dG9ycz48dGl0bGVz
+Pjx0aXRsZT5Db2xvcmFkbyBSaXZlciBTeXN0ZW0gQ29uc2VydmF0aW9uIFBpbG90IFByb2dyYW0g
+aW4gdGhlIFVwcGVyIENvbG9yYWRvIFJpdmVyIEJhc2luPC90aXRsZT48c2Vjb25kYXJ5LXRpdGxl
+PlVwcGVyIENvbG9yYWRvIFJpdmVyIENvbW1pc3Npb248L3NlY29uZGFyeS10aXRsZT48L3RpdGxl
+cz48cGVyaW9kaWNhbD48ZnVsbC10aXRsZT5VcHBlciBDb2xvcmFkbyBSaXZlciBDb21taXNzaW9u
+PC9mdWxsLXRpdGxlPjwvcGVyaW9kaWNhbD48ZGF0ZXM+PHllYXI+MjAyNDwveWVhcj48cHViLWRh
+dGVzPjxkYXRlPkp1bmU8L2RhdGU+PC9wdWItZGF0ZXM+PC9kYXRlcz48dXJscz48cmVsYXRlZC11
+cmxzPjx1cmw+aHR0cDovL3d3dy51Y3Jjb21taXNzaW9uLmNvbS93cC1jb250ZW50L3VwbG9hZHMv
+MjAyNC8wNi8yMDIzX1NDUFBfUmVwb3J0X0p1bmUyMDI0LnBkZjwvdXJsPjwvcmVsYXRlZC11cmxz
+PjwvdXJscz48YWNjZXNzLWRhdGU+QXVndXN0IDYsIDIwMjQ8L2FjY2Vzcy1kYXRlPjwvcmVjb3Jk
+PjwvQ2l0ZT48Q2l0ZT48QXV0aG9yPlVTQlI8L0F1dGhvcj48WWVhcj4yMDIxPC9ZZWFyPjxSZWNO
+dW0+Mjc3MjwvUmVjTnVtPjxyZWNvcmQ+PHJlYy1udW1iZXI+Mjc3MjwvcmVjLW51bWJlcj48Zm9y
+ZWlnbi1rZXlzPjxrZXkgYXBwPSJFTiIgZGItaWQ9Inh4dDV0YTlwZDk5NWR3ZXNhcDBwZHp6cDJ3
+ZWF6MHc5d2VyZiIgdGltZXN0YW1wPSIxNjE5NDA2NDc4Ij4yNzcyPC9rZXk+PC9mb3JlaWduLWtl
+eXM+PHJlZi10eXBlIG5hbWU9IlJlcG9ydCI+Mjc8L3JlZi10eXBlPjxjb250cmlidXRvcnM+PGF1
+dGhvcnM+PGF1dGhvcj5VU0JSPC9hdXRob3I+PC9hdXRob3JzPjwvY29udHJpYnV0b3JzPjx0aXRs
+ZXM+PHRpdGxlPkJvdWxkZXIgQ2FueW9uIE9wZXJhdGlvbnMgT2ZmaWNlIC0gUHJvZ3JhbSBhbmQg
+QWN0aXZpdGllczogV2F0ZXIgQWNjb3VudGluZyBSZXBvcnRzPC90aXRsZT48L3RpdGxlcz48ZGF0
+ZXM+PHllYXI+MjAyMTwveWVhcj48L2RhdGVzPjxwdWJsaXNoZXI+VS5TLiBCdXJlYXUgb2YgUmVj
+bGFtYXRpb248L3B1Ymxpc2hlcj48dXJscz48cmVsYXRlZC11cmxzPjx1cmw+aHR0cHM6Ly93d3cu
+dXNici5nb3YvbGMvcmVnaW9uL2c0MDAwL3d0cmFjY3QuaHRtbDwvdXJsPjwvcmVsYXRlZC11cmxz
+PjwvdXJscz48L3JlY29yZD48L0NpdGU+PENpdGU+PEF1dGhvcj5VU0JSPC9BdXRob3I+PFllYXI+
+MjAyMTwvWWVhcj48UmVjTnVtPjI4MjQ8L1JlY051bT48cmVjb3JkPjxyZWMtbnVtYmVyPjI4MjQ8
+L3JlYy1udW1iZXI+PGZvcmVpZ24ta2V5cz48a2V5IGFwcD0iRU4iIGRiLWlkPSJ4eHQ1dGE5cGQ5
+OTVkd2VzYXAwcGR6enAyd2VhejB3OXdlcmYiIHRpbWVzdGFtcD0iMTYzNDI1NDc3NSI+MjgyNDwv
+a2V5PjwvZm9yZWlnbi1rZXlzPjxyZWYtdHlwZSBuYW1lPSJXZWIgUGFnZSI+MTI8L3JlZi10eXBl
+Pjxjb250cmlidXRvcnM+PGF1dGhvcnM+PGF1dGhvcj5VU0JSPC9hdXRob3I+PC9hdXRob3JzPjwv
+Y29udHJpYnV0b3JzPjx0aXRsZXM+PHRpdGxlPlBpbG90IFN5c3RlbSBDb25zZXJ2YXRpb24gUHJv
+Z3JhbTwvdGl0bGU+PC90aXRsZXM+PHZvbHVtZT4yMDIxPC92b2x1bWU+PG51bWJlcj5PY3RvYmVy
+IDE0PC9udW1iZXI+PGRhdGVzPjx5ZWFyPjIwMjE8L3llYXI+PC9kYXRlcz48cHVibGlzaGVyPlUu
+Uy4gQnVyZWF1IG9mIFJlY2xhbWF0aW9uPC9wdWJsaXNoZXI+PHVybHM+PHJlbGF0ZWQtdXJscz48
+dXJsPmh0dHBzOi8vd3d3LnVzYnIuZ292L2xjL3JlZ2lvbi9wcm9ncmFtcy9QaWxvdFN5c0NvbnNQ
+cm9nL3BpbG90c3lzdGVtLmh0bWw8L3VybD48L3JlbGF0ZWQtdXJscz48L3VybHM+PC9yZWNvcmQ+
+PC9DaXRlPjxDaXRlPjxBdXRob3I+SmFtZXM8L0F1dGhvcj48WWVhcj4yMDIxPC9ZZWFyPjxSZWNO
+dW0+Mjc2NzwvUmVjTnVtPjxyZWNvcmQ+PHJlYy1udW1iZXI+Mjc2NzwvcmVjLW51bWJlcj48Zm9y
+ZWlnbi1rZXlzPjxrZXkgYXBwPSJFTiIgZGItaWQ9Inh4dDV0YTlwZDk5NWR3ZXNhcDBwZHp6cDJ3
+ZWF6MHc5d2VyZiIgdGltZXN0YW1wPSIxNjE4MzYwNDQzIj4yNzY3PC9rZXk+PC9mb3JlaWduLWtl
+eXM+PHJlZi10eXBlIG5hbWU9Ik5ld3NwYXBlciBBcnRpY2xlIj4yMzwvcmVmLXR5cGU+PGNvbnRy
+aWJ1dG9ycz48YXV0aG9ycz48YXV0aG9yPklhbiBKYW1lczwvYXV0aG9yPjwvYXV0aG9ycz48L2Nv
+bnRyaWJ1dG9ycz48dGl0bGVzPjx0aXRsZT5Tb3V0aHdlc3QgYnJhY2VzIGZvciB3YXRlciBjdXRi
+YWNrcyBhcyBkcm91Z2h0IGRlZXBlbnMgYWxvbmcgdGhlIENvbG9yYWRvIFJpdmVyPC90aXRsZT48
+c2Vjb25kYXJ5LXRpdGxlPkFyaXpvbmEgUmVwdWJsaWM8L3NlY29uZGFyeS10aXRsZT48L3RpdGxl
+cz48ZGF0ZXM+PHllYXI+MjAyMTwveWVhcj48L2RhdGVzPjx1cmxzPjxyZWxhdGVkLXVybHM+PHVy
+bD5odHRwczovL3d3dy5hemNlbnRyYWwuY29tL3N0b3J5L25ld3MvbG9jYWwvYXJpem9uYS1lbnZp
+cm9ubWVudC8yMDIxLzA0LzA2L2NvbG9yYWRvLXJpdmVyLWRyb3VnaHQtZGVlcGVucy1hcml6b25h
+LXByZXBhcmVzLXdhdGVyLWN1dGJhY2tzLzQ4MDg1ODcwMDEvPC91cmw+PC9yZWxhdGVkLXVybHM+
+PC91cmxzPjwvcmVjb3JkPjwvQ2l0ZT48L0VuZE5vdGU+
 </w:fldData>
         </w:fldChar>
       </w:r>
@@ -6943,75 +6972,88 @@
         <w:fldChar w:fldCharType="begin">
           <w:fldData xml:space="preserve">PEVuZE5vdGU+PENpdGU+PEF1dGhvcj5BbGxoYW5kczwvQXV0aG9yPjxZZWFyPjIwMjE8L1llYXI+
 PFJlY051bT4yODM1PC9SZWNOdW0+PFByZWZpeD5UYWJsZSAzYDsgPC9QcmVmaXg+PERpc3BsYXlU
-ZXh0PihUYWJsZSAzOyBBbGxoYW5kcywgMjAyMTsgVUNSQywgMjAxODsgVUNSQywgMjAyNDsgVVNC
-UiwgMjAyMWE7IFVTQlIsIDIwMjFiKTwvRGlzcGxheVRleHQ+PHJlY29yZD48cmVjLW51bWJlcj4y
-ODM1PC9yZWMtbnVtYmVyPjxmb3JlaWduLWtleXM+PGtleSBhcHA9IkVOIiBkYi1pZD0ieHh0NXRh
-OXBkOTk1ZHdlc2FwMHBkenpwMndlYXowdzl3ZXJmIiB0aW1lc3RhbXA9IjE2MzY1MjA1NDkiPjI4
-MzU8L2tleT48L2ZvcmVpZ24ta2V5cz48cmVmLXR5cGUgbmFtZT0iTmV3c3BhcGVyIEFydGljbGUi
-PjIzPC9yZWYtdHlwZT48Y29udHJpYnV0b3JzPjxhdXRob3JzPjxhdXRob3I+Sm9hbm5hIEFsbGhh
-bmRzPC9hdXRob3I+PC9hdXRob3JzPjwvY29udHJpYnV0b3JzPjx0aXRsZXM+PHRpdGxlPkl0IGNv
-dWxkIHRha2UgYXQgbGVhc3QgNTAwLDAwMCBhY3JlLWZlZXQgb2Ygd2F0ZXIgYSB5ZWFyIHRvIGtl
-ZXAgTGFrZSBNZWFkIGZyb20gdGFua2luZzwvdGl0bGU+PHNlY29uZGFyeS10aXRsZT5Bcml6b25h
-IFJlcHVibGljPC9zZWNvbmRhcnktdGl0bGU+PC90aXRsZXM+PGRhdGVzPjx5ZWFyPjIwMjE8L3ll
-YXI+PHB1Yi1kYXRlcz48ZGF0ZT5Ob3ZlbWJlciA4LCAyMDIxPC9kYXRlPjwvcHViLWRhdGVzPjwv
-ZGF0ZXM+PHVybHM+PHJlbGF0ZWQtdXJscz48dXJsPmh0dHBzOi8vd3d3LmF6Y2VudHJhbC5jb20v
-c3Rvcnkvb3Bpbmlvbi9vcC1lZC9qb2FubmFhbGxoYW5kcy8yMDIxLzExLzA4L2xha2UtbWVhZC1j
-b3VsZC1nZXQtZXh0cmEtd2F0ZXItZnJvbS1sb3dlci1iYXNpbi1hbm51YWxseS82MzA2NjAxMDAx
-LzwvdXJsPjwvcmVsYXRlZC11cmxzPjwvdXJscz48L3JlY29yZD48L0NpdGU+PENpdGU+PEF1dGhv
-cj5VQ1JDPC9BdXRob3I+PFllYXI+MjAxODwvWWVhcj48UmVjTnVtPjMwMTI8L1JlY051bT48cmVj
-b3JkPjxyZWMtbnVtYmVyPjMwMTI8L3JlYy1udW1iZXI+PGZvcmVpZ24ta2V5cz48a2V5IGFwcD0i
-RU4iIGRiLWlkPSJ4eHQ1dGE5cGQ5OTVkd2VzYXAwcGR6enAyd2VhejB3OXdlcmYiIHRpbWVzdGFt
-cD0iMTcyMjk3MTgzOSI+MzAxMjwva2V5PjwvZm9yZWlnbi1rZXlzPjxyZWYtdHlwZSBuYW1lPSJK
-b3VybmFsIEFydGljbGUiPjE3PC9yZWYtdHlwZT48Y29udHJpYnV0b3JzPjxhdXRob3JzPjxhdXRo
-b3I+VUNSQzwvYXV0aG9yPjwvYXV0aG9ycz48L2NvbnRyaWJ1dG9ycz48dGl0bGVzPjx0aXRsZT5D
-b2xvcmFkbyBSaXZlciBTeXN0ZW0gQ29uc2VydmF0aW9uIFBpbG90IFByb2dyYW0gaW4gdGhlIFVw
-cGVyIENvbG9yYWRvIFJpdmVyIEJhc2luPC90aXRsZT48c2Vjb25kYXJ5LXRpdGxlPlVwcGVyIENv
-bG9yYWRvIFJpdmVyIENvbW1pc3Npb248L3NlY29uZGFyeS10aXRsZT48L3RpdGxlcz48cGVyaW9k
-aWNhbD48ZnVsbC10aXRsZT5VcHBlciBDb2xvcmFkbyBSaXZlciBDb21taXNzaW9uPC9mdWxsLXRp
-dGxlPjwvcGVyaW9kaWNhbD48ZGF0ZXM+PHllYXI+MjAxODwveWVhcj48cHViLWRhdGVzPjxkYXRl
-Pkp1bmU8L2RhdGU+PC9wdWItZGF0ZXM+PC9kYXRlcz48dXJscz48cmVsYXRlZC11cmxzPjx1cmw+
-aHR0cDovL3d3dy51Y3Jjb21taXNzaW9uLmNvbS9SZXBEb2MvU0NQUERvY3VtZW50cy8yMDE4X19T
-Q1BQX0ZVQlJELnBkZjwvdXJsPjwvcmVsYXRlZC11cmxzPjwvdXJscz48YWNjZXNzLWRhdGU+QXVn
-dXN0IDYsIDIwMjQ8L2FjY2Vzcy1kYXRlPjwvcmVjb3JkPjwvQ2l0ZT48Q2l0ZT48QXV0aG9yPlVD
-UkM8L0F1dGhvcj48WWVhcj4yMDI0PC9ZZWFyPjxSZWNOdW0+MzAxMTwvUmVjTnVtPjxyZWNvcmQ+
-PHJlYy1udW1iZXI+MzAxMTwvcmVjLW51bWJlcj48Zm9yZWlnbi1rZXlzPjxrZXkgYXBwPSJFTiIg
+ZXh0PihUYWJsZSAzOyBBbGxoYW5kcywgMjAyMTsgSmFtZXMsIDIwMjE7IFVDUkMsIDIwMTg7IFVD
+UkMsIDIwMjQ7IFVTQlIsIDIwMjFhOyBVU0JSLCAyMDIxYik8L0Rpc3BsYXlUZXh0PjxyZWNvcmQ+
+PHJlYy1udW1iZXI+MjgzNTwvcmVjLW51bWJlcj48Zm9yZWlnbi1rZXlzPjxrZXkgYXBwPSJFTiIg
 ZGItaWQ9Inh4dDV0YTlwZDk5NWR3ZXNhcDBwZHp6cDJ3ZWF6MHc5d2VyZiIgdGltZXN0YW1wPSIx
-NzIyOTcxNzkxIj4zMDExPC9rZXk+PC9mb3JlaWduLWtleXM+PHJlZi10eXBlIG5hbWU9IkpvdXJu
-YWwgQXJ0aWNsZSI+MTc8L3JlZi10eXBlPjxjb250cmlidXRvcnM+PGF1dGhvcnM+PGF1dGhvcj5V
-Q1JDPC9hdXRob3I+PC9hdXRob3JzPjwvY29udHJpYnV0b3JzPjx0aXRsZXM+PHRpdGxlPkNvbG9y
-YWRvIFJpdmVyIFN5c3RlbSBDb25zZXJ2YXRpb24gUGlsb3QgUHJvZ3JhbSBpbiB0aGUgVXBwZXIg
-Q29sb3JhZG8gUml2ZXIgQmFzaW48L3RpdGxlPjxzZWNvbmRhcnktdGl0bGU+VXBwZXIgQ29sb3Jh
-ZG8gUml2ZXIgQ29tbWlzc2lvbjwvc2Vjb25kYXJ5LXRpdGxlPjwvdGl0bGVzPjxwZXJpb2RpY2Fs
-PjxmdWxsLXRpdGxlPlVwcGVyIENvbG9yYWRvIFJpdmVyIENvbW1pc3Npb248L2Z1bGwtdGl0bGU+
-PC9wZXJpb2RpY2FsPjxkYXRlcz48eWVhcj4yMDI0PC95ZWFyPjxwdWItZGF0ZXM+PGRhdGU+SnVu
-ZTwvZGF0ZT48L3B1Yi1kYXRlcz48L2RhdGVzPjx1cmxzPjxyZWxhdGVkLXVybHM+PHVybD5odHRw
-Oi8vd3d3LnVjcmNvbW1pc3Npb24uY29tL3dwLWNvbnRlbnQvdXBsb2Fkcy8yMDI0LzA2LzIwMjNf
-U0NQUF9SZXBvcnRfSnVuZTIwMjQucGRmPC91cmw+PC9yZWxhdGVkLXVybHM+PC91cmxzPjxhY2Nl
-c3MtZGF0ZT5BdWd1c3QgNiwgMjAyNDwvYWNjZXNzLWRhdGU+PC9yZWNvcmQ+PC9DaXRlPjxDaXRl
-PjxBdXRob3I+VVNCUjwvQXV0aG9yPjxZZWFyPjIwMjE8L1llYXI+PFJlY051bT4yNzcyPC9SZWNO
-dW0+PHJlY29yZD48cmVjLW51bWJlcj4yNzcyPC9yZWMtbnVtYmVyPjxmb3JlaWduLWtleXM+PGtl
-eSBhcHA9IkVOIiBkYi1pZD0ieHh0NXRhOXBkOTk1ZHdlc2FwMHBkenpwMndlYXowdzl3ZXJmIiB0
-aW1lc3RhbXA9IjE2MTk0MDY0NzgiPjI3NzI8L2tleT48L2ZvcmVpZ24ta2V5cz48cmVmLXR5cGUg
-bmFtZT0iUmVwb3J0Ij4yNzwvcmVmLXR5cGU+PGNvbnRyaWJ1dG9ycz48YXV0aG9ycz48YXV0aG9y
-PlVTQlI8L2F1dGhvcj48L2F1dGhvcnM+PC9jb250cmlidXRvcnM+PHRpdGxlcz48dGl0bGU+Qm91
-bGRlciBDYW55b24gT3BlcmF0aW9ucyBPZmZpY2UgLSBQcm9ncmFtIGFuZCBBY3Rpdml0aWVzOiBX
-YXRlciBBY2NvdW50aW5nIFJlcG9ydHM8L3RpdGxlPjwvdGl0bGVzPjxkYXRlcz48eWVhcj4yMDIx
-PC95ZWFyPjwvZGF0ZXM+PHB1Ymxpc2hlcj5VLlMuIEJ1cmVhdSBvZiBSZWNsYW1hdGlvbjwvcHVi
-bGlzaGVyPjx1cmxzPjxyZWxhdGVkLXVybHM+PHVybD5odHRwczovL3d3dy51c2JyLmdvdi9sYy9y
-ZWdpb24vZzQwMDAvd3RyYWNjdC5odG1sPC91cmw+PC9yZWxhdGVkLXVybHM+PC91cmxzPjwvcmVj
-b3JkPjwvQ2l0ZT48Q2l0ZT48QXV0aG9yPlVTQlI8L0F1dGhvcj48WWVhcj4yMDIxPC9ZZWFyPjxS
-ZWNOdW0+MjgyNDwvUmVjTnVtPjxyZWNvcmQ+PHJlYy1udW1iZXI+MjgyNDwvcmVjLW51bWJlcj48
-Zm9yZWlnbi1rZXlzPjxrZXkgYXBwPSJFTiIgZGItaWQ9Inh4dDV0YTlwZDk5NWR3ZXNhcDBwZHp6
-cDJ3ZWF6MHc5d2VyZiIgdGltZXN0YW1wPSIxNjM0MjU0Nzc1Ij4yODI0PC9rZXk+PC9mb3JlaWdu
-LWtleXM+PHJlZi10eXBlIG5hbWU9IldlYiBQYWdlIj4xMjwvcmVmLXR5cGU+PGNvbnRyaWJ1dG9y
-cz48YXV0aG9ycz48YXV0aG9yPlVTQlI8L2F1dGhvcj48L2F1dGhvcnM+PC9jb250cmlidXRvcnM+
-PHRpdGxlcz48dGl0bGU+UGlsb3QgU3lzdGVtIENvbnNlcnZhdGlvbiBQcm9ncmFtPC90aXRsZT48
-L3RpdGxlcz48dm9sdW1lPjIwMjE8L3ZvbHVtZT48bnVtYmVyPk9jdG9iZXIgMTQ8L251bWJlcj48
-ZGF0ZXM+PHllYXI+MjAyMTwveWVhcj48L2RhdGVzPjxwdWJsaXNoZXI+VS5TLiBCdXJlYXUgb2Yg
-UmVjbGFtYXRpb248L3B1Ymxpc2hlcj48dXJscz48cmVsYXRlZC11cmxzPjx1cmw+aHR0cHM6Ly93
-d3cudXNici5nb3YvbGMvcmVnaW9uL3Byb2dyYW1zL1BpbG90U3lzQ29uc1Byb2cvcGlsb3RzeXN0
-ZW0uaHRtbDwvdXJsPjwvcmVsYXRlZC11cmxzPjwvdXJscz48L3JlY29yZD48L0NpdGU+PC9FbmRO
-b3RlPn==
+NjM2NTIwNTQ5Ij4yODM1PC9rZXk+PC9mb3JlaWduLWtleXM+PHJlZi10eXBlIG5hbWU9Ik5ld3Nw
+YXBlciBBcnRpY2xlIj4yMzwvcmVmLXR5cGU+PGNvbnRyaWJ1dG9ycz48YXV0aG9ycz48YXV0aG9y
+PkpvYW5uYSBBbGxoYW5kczwvYXV0aG9yPjwvYXV0aG9ycz48L2NvbnRyaWJ1dG9ycz48dGl0bGVz
+Pjx0aXRsZT5JdCBjb3VsZCB0YWtlIGF0IGxlYXN0IDUwMCwwMDAgYWNyZS1mZWV0IG9mIHdhdGVy
+IGEgeWVhciB0byBrZWVwIExha2UgTWVhZCBmcm9tIHRhbmtpbmc8L3RpdGxlPjxzZWNvbmRhcnkt
+dGl0bGU+QXJpem9uYSBSZXB1YmxpYzwvc2Vjb25kYXJ5LXRpdGxlPjwvdGl0bGVzPjxkYXRlcz48
+eWVhcj4yMDIxPC95ZWFyPjxwdWItZGF0ZXM+PGRhdGU+Tm92ZW1iZXIgOCwgMjAyMTwvZGF0ZT48
+L3B1Yi1kYXRlcz48L2RhdGVzPjx1cmxzPjxyZWxhdGVkLXVybHM+PHVybD5odHRwczovL3d3dy5h
+emNlbnRyYWwuY29tL3N0b3J5L29waW5pb24vb3AtZWQvam9hbm5hYWxsaGFuZHMvMjAyMS8xMS8w
+OC9sYWtlLW1lYWQtY291bGQtZ2V0LWV4dHJhLXdhdGVyLWZyb20tbG93ZXItYmFzaW4tYW5udWFs
+bHkvNjMwNjYwMTAwMS88L3VybD48L3JlbGF0ZWQtdXJscz48L3VybHM+PC9yZWNvcmQ+PC9DaXRl
+PjxDaXRlPjxBdXRob3I+VUNSQzwvQXV0aG9yPjxZZWFyPjIwMTg8L1llYXI+PFJlY051bT4zMDEy
+PC9SZWNOdW0+PHJlY29yZD48cmVjLW51bWJlcj4zMDEyPC9yZWMtbnVtYmVyPjxmb3JlaWduLWtl
+eXM+PGtleSBhcHA9IkVOIiBkYi1pZD0ieHh0NXRhOXBkOTk1ZHdlc2FwMHBkenpwMndlYXowdzl3
+ZXJmIiB0aW1lc3RhbXA9IjE3MjI5NzE4MzkiPjMwMTI8L2tleT48L2ZvcmVpZ24ta2V5cz48cmVm
+LXR5cGUgbmFtZT0iSm91cm5hbCBBcnRpY2xlIj4xNzwvcmVmLXR5cGU+PGNvbnRyaWJ1dG9ycz48
+YXV0aG9ycz48YXV0aG9yPlVDUkM8L2F1dGhvcj48L2F1dGhvcnM+PC9jb250cmlidXRvcnM+PHRp
+dGxlcz48dGl0bGU+Q29sb3JhZG8gUml2ZXIgU3lzdGVtIENvbnNlcnZhdGlvbiBQaWxvdCBQcm9n
+cmFtIGluIHRoZSBVcHBlciBDb2xvcmFkbyBSaXZlciBCYXNpbjwvdGl0bGU+PHNlY29uZGFyeS10
+aXRsZT5VcHBlciBDb2xvcmFkbyBSaXZlciBDb21taXNzaW9uPC9zZWNvbmRhcnktdGl0bGU+PC90
+aXRsZXM+PHBlcmlvZGljYWw+PGZ1bGwtdGl0bGU+VXBwZXIgQ29sb3JhZG8gUml2ZXIgQ29tbWlz
+c2lvbjwvZnVsbC10aXRsZT48L3BlcmlvZGljYWw+PGRhdGVzPjx5ZWFyPjIwMTg8L3llYXI+PHB1
+Yi1kYXRlcz48ZGF0ZT5KdW5lPC9kYXRlPjwvcHViLWRhdGVzPjwvZGF0ZXM+PHVybHM+PHJlbGF0
+ZWQtdXJscz48dXJsPmh0dHA6Ly93d3cudWNyY29tbWlzc2lvbi5jb20vUmVwRG9jL1NDUFBEb2N1
+bWVudHMvMjAxOF9fU0NQUF9GVUJSRC5wZGY8L3VybD48L3JlbGF0ZWQtdXJscz48L3VybHM+PGFj
+Y2Vzcy1kYXRlPkF1Z3VzdCA2LCAyMDI0PC9hY2Nlc3MtZGF0ZT48L3JlY29yZD48L0NpdGU+PENp
+dGU+PEF1dGhvcj5VQ1JDPC9BdXRob3I+PFllYXI+MjAyNDwvWWVhcj48UmVjTnVtPjMwMTE8L1Jl
+Y051bT48cmVjb3JkPjxyZWMtbnVtYmVyPjMwMTE8L3JlYy1udW1iZXI+PGZvcmVpZ24ta2V5cz48
+a2V5IGFwcD0iRU4iIGRiLWlkPSJ4eHQ1dGE5cGQ5OTVkd2VzYXAwcGR6enAyd2VhejB3OXdlcmYi
+IHRpbWVzdGFtcD0iMTcyMjk3MTc5MSI+MzAxMTwva2V5PjwvZm9yZWlnbi1rZXlzPjxyZWYtdHlw
+ZSBuYW1lPSJKb3VybmFsIEFydGljbGUiPjE3PC9yZWYtdHlwZT48Y29udHJpYnV0b3JzPjxhdXRo
+b3JzPjxhdXRob3I+VUNSQzwvYXV0aG9yPjwvYXV0aG9ycz48L2NvbnRyaWJ1dG9ycz48dGl0bGVz
+Pjx0aXRsZT5Db2xvcmFkbyBSaXZlciBTeXN0ZW0gQ29uc2VydmF0aW9uIFBpbG90IFByb2dyYW0g
+aW4gdGhlIFVwcGVyIENvbG9yYWRvIFJpdmVyIEJhc2luPC90aXRsZT48c2Vjb25kYXJ5LXRpdGxl
+PlVwcGVyIENvbG9yYWRvIFJpdmVyIENvbW1pc3Npb248L3NlY29uZGFyeS10aXRsZT48L3RpdGxl
+cz48cGVyaW9kaWNhbD48ZnVsbC10aXRsZT5VcHBlciBDb2xvcmFkbyBSaXZlciBDb21taXNzaW9u
+PC9mdWxsLXRpdGxlPjwvcGVyaW9kaWNhbD48ZGF0ZXM+PHllYXI+MjAyNDwveWVhcj48cHViLWRh
+dGVzPjxkYXRlPkp1bmU8L2RhdGU+PC9wdWItZGF0ZXM+PC9kYXRlcz48dXJscz48cmVsYXRlZC11
+cmxzPjx1cmw+aHR0cDovL3d3dy51Y3Jjb21taXNzaW9uLmNvbS93cC1jb250ZW50L3VwbG9hZHMv
+MjAyNC8wNi8yMDIzX1NDUFBfUmVwb3J0X0p1bmUyMDI0LnBkZjwvdXJsPjwvcmVsYXRlZC11cmxz
+PjwvdXJscz48YWNjZXNzLWRhdGU+QXVndXN0IDYsIDIwMjQ8L2FjY2Vzcy1kYXRlPjwvcmVjb3Jk
+PjwvQ2l0ZT48Q2l0ZT48QXV0aG9yPlVTQlI8L0F1dGhvcj48WWVhcj4yMDIxPC9ZZWFyPjxSZWNO
+dW0+Mjc3MjwvUmVjTnVtPjxyZWNvcmQ+PHJlYy1udW1iZXI+Mjc3MjwvcmVjLW51bWJlcj48Zm9y
+ZWlnbi1rZXlzPjxrZXkgYXBwPSJFTiIgZGItaWQ9Inh4dDV0YTlwZDk5NWR3ZXNhcDBwZHp6cDJ3
+ZWF6MHc5d2VyZiIgdGltZXN0YW1wPSIxNjE5NDA2NDc4Ij4yNzcyPC9rZXk+PC9mb3JlaWduLWtl
+eXM+PHJlZi10eXBlIG5hbWU9IlJlcG9ydCI+Mjc8L3JlZi10eXBlPjxjb250cmlidXRvcnM+PGF1
+dGhvcnM+PGF1dGhvcj5VU0JSPC9hdXRob3I+PC9hdXRob3JzPjwvY29udHJpYnV0b3JzPjx0aXRs
+ZXM+PHRpdGxlPkJvdWxkZXIgQ2FueW9uIE9wZXJhdGlvbnMgT2ZmaWNlIC0gUHJvZ3JhbSBhbmQg
+QWN0aXZpdGllczogV2F0ZXIgQWNjb3VudGluZyBSZXBvcnRzPC90aXRsZT48L3RpdGxlcz48ZGF0
+ZXM+PHllYXI+MjAyMTwveWVhcj48L2RhdGVzPjxwdWJsaXNoZXI+VS5TLiBCdXJlYXUgb2YgUmVj
+bGFtYXRpb248L3B1Ymxpc2hlcj48dXJscz48cmVsYXRlZC11cmxzPjx1cmw+aHR0cHM6Ly93d3cu
+dXNici5nb3YvbGMvcmVnaW9uL2c0MDAwL3d0cmFjY3QuaHRtbDwvdXJsPjwvcmVsYXRlZC11cmxz
+PjwvdXJscz48L3JlY29yZD48L0NpdGU+PENpdGU+PEF1dGhvcj5VU0JSPC9BdXRob3I+PFllYXI+
+MjAyMTwvWWVhcj48UmVjTnVtPjI4MjQ8L1JlY051bT48cmVjb3JkPjxyZWMtbnVtYmVyPjI4MjQ8
+L3JlYy1udW1iZXI+PGZvcmVpZ24ta2V5cz48a2V5IGFwcD0iRU4iIGRiLWlkPSJ4eHQ1dGE5cGQ5
+OTVkd2VzYXAwcGR6enAyd2VhejB3OXdlcmYiIHRpbWVzdGFtcD0iMTYzNDI1NDc3NSI+MjgyNDwv
+a2V5PjwvZm9yZWlnbi1rZXlzPjxyZWYtdHlwZSBuYW1lPSJXZWIgUGFnZSI+MTI8L3JlZi10eXBl
+Pjxjb250cmlidXRvcnM+PGF1dGhvcnM+PGF1dGhvcj5VU0JSPC9hdXRob3I+PC9hdXRob3JzPjwv
+Y29udHJpYnV0b3JzPjx0aXRsZXM+PHRpdGxlPlBpbG90IFN5c3RlbSBDb25zZXJ2YXRpb24gUHJv
+Z3JhbTwvdGl0bGU+PC90aXRsZXM+PHZvbHVtZT4yMDIxPC92b2x1bWU+PG51bWJlcj5PY3RvYmVy
+IDE0PC9udW1iZXI+PGRhdGVzPjx5ZWFyPjIwMjE8L3llYXI+PC9kYXRlcz48cHVibGlzaGVyPlUu
+Uy4gQnVyZWF1IG9mIFJlY2xhbWF0aW9uPC9wdWJsaXNoZXI+PHVybHM+PHJlbGF0ZWQtdXJscz48
+dXJsPmh0dHBzOi8vd3d3LnVzYnIuZ292L2xjL3JlZ2lvbi9wcm9ncmFtcy9QaWxvdFN5c0NvbnNQ
+cm9nL3BpbG90c3lzdGVtLmh0bWw8L3VybD48L3JlbGF0ZWQtdXJscz48L3VybHM+PC9yZWNvcmQ+
+PC9DaXRlPjxDaXRlPjxBdXRob3I+SmFtZXM8L0F1dGhvcj48WWVhcj4yMDIxPC9ZZWFyPjxSZWNO
+dW0+Mjc2NzwvUmVjTnVtPjxyZWNvcmQ+PHJlYy1udW1iZXI+Mjc2NzwvcmVjLW51bWJlcj48Zm9y
+ZWlnbi1rZXlzPjxrZXkgYXBwPSJFTiIgZGItaWQ9Inh4dDV0YTlwZDk5NWR3ZXNhcDBwZHp6cDJ3
+ZWF6MHc5d2VyZiIgdGltZXN0YW1wPSIxNjE4MzYwNDQzIj4yNzY3PC9rZXk+PC9mb3JlaWduLWtl
+eXM+PHJlZi10eXBlIG5hbWU9Ik5ld3NwYXBlciBBcnRpY2xlIj4yMzwvcmVmLXR5cGU+PGNvbnRy
+aWJ1dG9ycz48YXV0aG9ycz48YXV0aG9yPklhbiBKYW1lczwvYXV0aG9yPjwvYXV0aG9ycz48L2Nv
+bnRyaWJ1dG9ycz48dGl0bGVzPjx0aXRsZT5Tb3V0aHdlc3QgYnJhY2VzIGZvciB3YXRlciBjdXRi
+YWNrcyBhcyBkcm91Z2h0IGRlZXBlbnMgYWxvbmcgdGhlIENvbG9yYWRvIFJpdmVyPC90aXRsZT48
+c2Vjb25kYXJ5LXRpdGxlPkFyaXpvbmEgUmVwdWJsaWM8L3NlY29uZGFyeS10aXRsZT48L3RpdGxl
+cz48ZGF0ZXM+PHllYXI+MjAyMTwveWVhcj48L2RhdGVzPjx1cmxzPjxyZWxhdGVkLXVybHM+PHVy
+bD5odHRwczovL3d3dy5hemNlbnRyYWwuY29tL3N0b3J5L25ld3MvbG9jYWwvYXJpem9uYS1lbnZp
+cm9ubWVudC8yMDIxLzA0LzA2L2NvbG9yYWRvLXJpdmVyLWRyb3VnaHQtZGVlcGVucy1hcml6b25h
+LXByZXBhcmVzLXdhdGVyLWN1dGJhY2tzLzQ4MDg1ODcwMDEvPC91cmw+PC9yZWxhdGVkLXVybHM+
+PC91cmxzPjwvcmVjb3JkPjwvQ2l0ZT48L0VuZE5vdGU+
 </w:fldData>
         </w:fldChar>
       </w:r>
@@ -7044,13 +7086,6 @@
           <w:sz w:val="24"/>
           <w:szCs w:val="24"/>
         </w:rPr>
-      </w:r>
-      <w:r>
-        <w:rPr>
-          <w:rFonts w:asciiTheme="majorBidi" w:hAnsiTheme="majorBidi" w:cstheme="majorBidi"/>
-          <w:sz w:val="24"/>
-          <w:szCs w:val="24"/>
-        </w:rPr>
         <w:fldChar w:fldCharType="separate"/>
       </w:r>
       <w:r>
@@ -7060,7 +7095,7 @@
           <w:sz w:val="24"/>
           <w:szCs w:val="24"/>
         </w:rPr>
-        <w:t>(Table 3; Allhands, 2021; UCRC, 2018; UCRC, 2024; USBR, 2021a; USBR, 2021b)</w:t>
+        <w:t>(Table 3; Allhands, 2021; James, 2021; UCRC, 2018; UCRC, 2024; USBR, 2021a; USBR, 2021b)</w:t>
       </w:r>
       <w:r>
         <w:rPr>
@@ -7103,14 +7138,11 @@
         </w:rPr>
       </w:pPr>
       <w:r>
-        <w:rPr>
-          <w:noProof/>
-        </w:rPr>
         <w:drawing>
-          <wp:inline distT="0" distB="0" distL="0" distR="0" wp14:anchorId="1469C920" wp14:editId="5A1F6266">
-            <wp:extent cx="5371106" cy="1444345"/>
-            <wp:effectExtent l="0" t="0" r="1270" b="3810"/>
-            <wp:docPr id="214324375" name="Picture 4"/>
+          <wp:inline distT="0" distB="0" distL="0" distR="0" wp14:anchorId="5E64A11C" wp14:editId="7DEE70F2">
+            <wp:extent cx="5943600" cy="2371090"/>
+            <wp:effectExtent l="0" t="0" r="0" b="0"/>
+            <wp:docPr id="1856583713" name="Picture 1" descr="A screenshot of a table&#10;&#10;Description automatically generated"/>
             <wp:cNvGraphicFramePr>
               <a:graphicFrameLocks xmlns:a="http://schemas.openxmlformats.org/drawingml/2006/main" noChangeAspect="1"/>
             </wp:cNvGraphicFramePr>
@@ -7118,36 +7150,23 @@
               <a:graphicData uri="http://schemas.openxmlformats.org/drawingml/2006/picture">
                 <pic:pic xmlns:pic="http://schemas.openxmlformats.org/drawingml/2006/picture">
                   <pic:nvPicPr>
-                    <pic:cNvPr id="0" name="Picture 2"/>
-                    <pic:cNvPicPr>
-                      <a:picLocks noChangeAspect="1" noChangeArrowheads="1"/>
-                    </pic:cNvPicPr>
+                    <pic:cNvPr id="1856583713" name="Picture 1" descr="A screenshot of a table&#10;&#10;Description automatically generated"/>
+                    <pic:cNvPicPr/>
                   </pic:nvPicPr>
                   <pic:blipFill>
-                    <a:blip r:embed="rId10">
-                      <a:extLst>
-                        <a:ext uri="{28A0092B-C50C-407E-A947-70E740481C1C}">
-                          <a14:useLocalDpi xmlns:a14="http://schemas.microsoft.com/office/drawing/2010/main" val="0"/>
-                        </a:ext>
-                      </a:extLst>
-                    </a:blip>
-                    <a:srcRect/>
+                    <a:blip r:embed="rId10"/>
                     <a:stretch>
                       <a:fillRect/>
                     </a:stretch>
                   </pic:blipFill>
-                  <pic:spPr bwMode="auto">
+                  <pic:spPr>
                     <a:xfrm>
                       <a:off x="0" y="0"/>
-                      <a:ext cx="5388239" cy="1448952"/>
+                      <a:ext cx="5943600" cy="2371090"/>
                     </a:xfrm>
                     <a:prstGeom prst="rect">
                       <a:avLst/>
                     </a:prstGeom>
-                    <a:noFill/>
-                    <a:ln>
-                      <a:noFill/>
-                    </a:ln>
                   </pic:spPr>
                 </pic:pic>
               </a:graphicData>
@@ -11578,25 +11597,7 @@
           <w:sz w:val="24"/>
           <w:szCs w:val="24"/>
         </w:rPr>
-        <w:t>(</w:t>
-      </w:r>
-      <w:proofErr w:type="spellStart"/>
-      <w:r>
-        <w:rPr>
-          <w:rFonts w:asciiTheme="majorBidi" w:hAnsiTheme="majorBidi" w:cstheme="majorBidi"/>
-          <w:sz w:val="24"/>
-          <w:szCs w:val="24"/>
-        </w:rPr>
-        <w:t>i</w:t>
-      </w:r>
-      <w:proofErr w:type="spellEnd"/>
-      <w:r>
-        <w:rPr>
-          <w:rFonts w:asciiTheme="majorBidi" w:hAnsiTheme="majorBidi" w:cstheme="majorBidi"/>
-          <w:sz w:val="24"/>
-          <w:szCs w:val="24"/>
-        </w:rPr>
-        <w:t xml:space="preserve">) </w:t>
+        <w:t xml:space="preserve">(i) </w:t>
       </w:r>
       <w:r>
         <w:rPr>
@@ -13221,25 +13222,7 @@
           <w:szCs w:val="24"/>
         </w:rPr>
         <w:lastRenderedPageBreak/>
-        <w:t xml:space="preserve">For example, a total shortage of 0.4 </w:t>
-      </w:r>
-      <w:proofErr w:type="spellStart"/>
-      <w:r>
-        <w:rPr>
-          <w:rFonts w:asciiTheme="majorBidi" w:hAnsiTheme="majorBidi" w:cstheme="majorBidi"/>
-          <w:sz w:val="24"/>
-          <w:szCs w:val="24"/>
-        </w:rPr>
-        <w:t>maf</w:t>
-      </w:r>
-      <w:proofErr w:type="spellEnd"/>
-      <w:r>
-        <w:rPr>
-          <w:rFonts w:asciiTheme="majorBidi" w:hAnsiTheme="majorBidi" w:cstheme="majorBidi"/>
-          <w:sz w:val="24"/>
-          <w:szCs w:val="24"/>
-        </w:rPr>
-        <w:t xml:space="preserve"> yields </w:t>
+        <w:t xml:space="preserve">For example, a total shortage of 0.4 maf yields </w:t>
       </w:r>
       <w:r>
         <w:rPr>
@@ -13255,18 +13238,8 @@
           <w:sz w:val="24"/>
           <w:szCs w:val="24"/>
         </w:rPr>
-        <w:t xml:space="preserve"> of 9.0 ─ 0.4 = 8.6 </w:t>
-      </w:r>
-      <w:proofErr w:type="spellStart"/>
-      <w:r>
-        <w:rPr>
-          <w:rFonts w:asciiTheme="majorBidi" w:hAnsiTheme="majorBidi" w:cstheme="majorBidi"/>
-          <w:sz w:val="24"/>
-          <w:szCs w:val="24"/>
-        </w:rPr>
-        <w:t>maf</w:t>
-      </w:r>
-      <w:proofErr w:type="spellEnd"/>
+        <w:t xml:space="preserve"> of 9.0 ─ 0.4 = 8.6 maf</w:t>
+      </w:r>
       <w:r>
         <w:rPr>
           <w:rFonts w:asciiTheme="majorBidi" w:hAnsiTheme="majorBidi" w:cstheme="majorBidi"/>
@@ -13405,18 +13378,8 @@
           <w:sz w:val="24"/>
           <w:szCs w:val="24"/>
         </w:rPr>
-        <w:t xml:space="preserve">For example, at 8.6 </w:t>
-      </w:r>
-      <w:proofErr w:type="spellStart"/>
-      <w:r>
-        <w:rPr>
-          <w:rFonts w:asciiTheme="majorBidi" w:hAnsiTheme="majorBidi" w:cstheme="majorBidi"/>
-          <w:sz w:val="24"/>
-          <w:szCs w:val="24"/>
-        </w:rPr>
-        <w:t>maf</w:t>
-      </w:r>
-      <w:proofErr w:type="spellEnd"/>
+        <w:t>For example, at 8.6 maf</w:t>
+      </w:r>
       <w:r>
         <w:rPr>
           <w:rFonts w:asciiTheme="majorBidi" w:hAnsiTheme="majorBidi" w:cstheme="majorBidi"/>
@@ -13455,18 +13418,8 @@
           <w:sz w:val="24"/>
           <w:szCs w:val="24"/>
         </w:rPr>
-        <w:t xml:space="preserve"> </w:t>
-      </w:r>
-      <w:proofErr w:type="spellStart"/>
-      <w:r>
-        <w:rPr>
-          <w:rFonts w:asciiTheme="majorBidi" w:hAnsiTheme="majorBidi" w:cstheme="majorBidi"/>
-          <w:sz w:val="24"/>
-          <w:szCs w:val="24"/>
-        </w:rPr>
-        <w:t>maf</w:t>
-      </w:r>
-      <w:proofErr w:type="spellEnd"/>
+        <w:t xml:space="preserve"> maf</w:t>
+      </w:r>
       <w:r>
         <w:rPr>
           <w:rFonts w:asciiTheme="majorBidi" w:hAnsiTheme="majorBidi" w:cstheme="majorBidi"/>
@@ -13565,58 +13518,48 @@
           <w:sz w:val="24"/>
           <w:szCs w:val="24"/>
         </w:rPr>
+        <w:t xml:space="preserve"> maf</w:t>
+      </w:r>
+      <w:r>
+        <w:rPr>
+          <w:rFonts w:asciiTheme="majorBidi" w:hAnsiTheme="majorBidi" w:cstheme="majorBidi"/>
+          <w:sz w:val="24"/>
+          <w:szCs w:val="24"/>
+        </w:rPr>
+        <w:t xml:space="preserve"> of </w:t>
+      </w:r>
+      <w:r>
+        <w:rPr>
+          <w:rFonts w:asciiTheme="majorBidi" w:hAnsiTheme="majorBidi" w:cstheme="majorBidi"/>
+          <w:sz w:val="24"/>
+          <w:szCs w:val="24"/>
+        </w:rPr>
+        <w:t>reservoir inflow</w:t>
+      </w:r>
+      <w:r>
+        <w:rPr>
+          <w:rFonts w:asciiTheme="majorBidi" w:hAnsiTheme="majorBidi" w:cstheme="majorBidi"/>
+          <w:sz w:val="24"/>
+          <w:szCs w:val="24"/>
+        </w:rPr>
+        <w:t>, Nevada’s share is</w:t>
+      </w:r>
+      <w:r>
+        <w:rPr>
+          <w:rFonts w:asciiTheme="majorBidi" w:hAnsiTheme="majorBidi" w:cstheme="majorBidi"/>
+          <w:sz w:val="24"/>
+          <w:szCs w:val="24"/>
+        </w:rPr>
+        <w:t xml:space="preserve"> 0.</w:t>
+      </w:r>
+      <w:r>
+        <w:rPr>
+          <w:rFonts w:asciiTheme="majorBidi" w:hAnsiTheme="majorBidi" w:cstheme="majorBidi"/>
+          <w:sz w:val="24"/>
+          <w:szCs w:val="24"/>
+        </w:rPr>
         <w:t xml:space="preserve"> </w:t>
       </w:r>
-      <w:proofErr w:type="spellStart"/>
-      <w:r>
-        <w:rPr>
-          <w:rFonts w:asciiTheme="majorBidi" w:hAnsiTheme="majorBidi" w:cstheme="majorBidi"/>
-          <w:sz w:val="24"/>
-          <w:szCs w:val="24"/>
-        </w:rPr>
-        <w:t>maf</w:t>
-      </w:r>
-      <w:proofErr w:type="spellEnd"/>
-      <w:r>
-        <w:rPr>
-          <w:rFonts w:asciiTheme="majorBidi" w:hAnsiTheme="majorBidi" w:cstheme="majorBidi"/>
-          <w:sz w:val="24"/>
-          <w:szCs w:val="24"/>
-        </w:rPr>
-        <w:t xml:space="preserve"> of </w:t>
-      </w:r>
-      <w:r>
-        <w:rPr>
-          <w:rFonts w:asciiTheme="majorBidi" w:hAnsiTheme="majorBidi" w:cstheme="majorBidi"/>
-          <w:sz w:val="24"/>
-          <w:szCs w:val="24"/>
-        </w:rPr>
-        <w:t>reservoir inflow</w:t>
-      </w:r>
-      <w:r>
-        <w:rPr>
-          <w:rFonts w:asciiTheme="majorBidi" w:hAnsiTheme="majorBidi" w:cstheme="majorBidi"/>
-          <w:sz w:val="24"/>
-          <w:szCs w:val="24"/>
-        </w:rPr>
-        <w:t>, Nevada’s share is</w:t>
-      </w:r>
-      <w:r>
-        <w:rPr>
-          <w:rFonts w:asciiTheme="majorBidi" w:hAnsiTheme="majorBidi" w:cstheme="majorBidi"/>
-          <w:sz w:val="24"/>
-          <w:szCs w:val="24"/>
-        </w:rPr>
-        <w:t xml:space="preserve"> 0.</w:t>
-      </w:r>
-      <w:r>
-        <w:rPr>
-          <w:rFonts w:asciiTheme="majorBidi" w:hAnsiTheme="majorBidi" w:cstheme="majorBidi"/>
-          <w:sz w:val="24"/>
-          <w:szCs w:val="24"/>
-        </w:rPr>
-        <w:t xml:space="preserve"> </w:t>
-      </w:r>
       <w:r>
         <w:rPr>
           <w:rFonts w:asciiTheme="majorBidi" w:hAnsiTheme="majorBidi" w:cstheme="majorBidi"/>
@@ -13647,25 +13590,7 @@
           <w:sz w:val="24"/>
           <w:szCs w:val="24"/>
         </w:rPr>
-        <w:t xml:space="preserve">7 </w:t>
-      </w:r>
-      <w:proofErr w:type="spellStart"/>
-      <w:r>
-        <w:rPr>
-          <w:rFonts w:asciiTheme="majorBidi" w:hAnsiTheme="majorBidi" w:cstheme="majorBidi"/>
-          <w:sz w:val="24"/>
-          <w:szCs w:val="24"/>
-        </w:rPr>
-        <w:t>maf</w:t>
-      </w:r>
-      <w:proofErr w:type="spellEnd"/>
-      <w:r>
-        <w:rPr>
-          <w:rFonts w:asciiTheme="majorBidi" w:hAnsiTheme="majorBidi" w:cstheme="majorBidi"/>
-          <w:sz w:val="24"/>
-          <w:szCs w:val="24"/>
-        </w:rPr>
-        <w:t>.</w:t>
+        <w:t>7 maf.</w:t>
       </w:r>
     </w:p>
     <w:p>
@@ -13733,25 +13658,7 @@
           <w:sz w:val="24"/>
           <w:szCs w:val="24"/>
         </w:rPr>
-        <w:t xml:space="preserve">For example, at 7.5 </w:t>
-      </w:r>
-      <w:proofErr w:type="spellStart"/>
-      <w:r>
-        <w:rPr>
-          <w:rFonts w:asciiTheme="majorBidi" w:hAnsiTheme="majorBidi" w:cstheme="majorBidi"/>
-          <w:sz w:val="24"/>
-          <w:szCs w:val="24"/>
-        </w:rPr>
-        <w:t>maf</w:t>
-      </w:r>
-      <w:proofErr w:type="spellEnd"/>
-      <w:r>
-        <w:rPr>
-          <w:rFonts w:asciiTheme="majorBidi" w:hAnsiTheme="majorBidi" w:cstheme="majorBidi"/>
-          <w:sz w:val="24"/>
-          <w:szCs w:val="24"/>
-        </w:rPr>
-        <w:t xml:space="preserve"> of </w:t>
+        <w:t xml:space="preserve">For example, at 7.5 maf of </w:t>
       </w:r>
       <w:r>
         <w:rPr>
@@ -13767,25 +13674,7 @@
           <w:sz w:val="24"/>
           <w:szCs w:val="24"/>
         </w:rPr>
-        <w:t xml:space="preserve">, California’s share is 4.4 ─ 0.44 = 3.96 </w:t>
-      </w:r>
-      <w:proofErr w:type="spellStart"/>
-      <w:r>
-        <w:rPr>
-          <w:rFonts w:asciiTheme="majorBidi" w:hAnsiTheme="majorBidi" w:cstheme="majorBidi"/>
-          <w:sz w:val="24"/>
-          <w:szCs w:val="24"/>
-        </w:rPr>
-        <w:t>maf</w:t>
-      </w:r>
-      <w:proofErr w:type="spellEnd"/>
-      <w:r>
-        <w:rPr>
-          <w:rFonts w:asciiTheme="majorBidi" w:hAnsiTheme="majorBidi" w:cstheme="majorBidi"/>
-          <w:sz w:val="24"/>
-          <w:szCs w:val="24"/>
-        </w:rPr>
-        <w:t>.</w:t>
+        <w:t>, California’s share is 4.4 ─ 0.44 = 3.96 maf.</w:t>
       </w:r>
     </w:p>
     <w:p>
@@ -13853,25 +13742,7 @@
           <w:sz w:val="24"/>
           <w:szCs w:val="24"/>
         </w:rPr>
-        <w:t xml:space="preserve">For example, at 7.5 </w:t>
-      </w:r>
-      <w:proofErr w:type="spellStart"/>
-      <w:r>
-        <w:rPr>
-          <w:rFonts w:asciiTheme="majorBidi" w:hAnsiTheme="majorBidi" w:cstheme="majorBidi"/>
-          <w:sz w:val="24"/>
-          <w:szCs w:val="24"/>
-        </w:rPr>
-        <w:t>maf</w:t>
-      </w:r>
-      <w:proofErr w:type="spellEnd"/>
-      <w:r>
-        <w:rPr>
-          <w:rFonts w:asciiTheme="majorBidi" w:hAnsiTheme="majorBidi" w:cstheme="majorBidi"/>
-          <w:sz w:val="24"/>
-          <w:szCs w:val="24"/>
-        </w:rPr>
-        <w:t xml:space="preserve"> of </w:t>
+        <w:t xml:space="preserve">For example, at 7.5 maf of </w:t>
       </w:r>
       <w:r>
         <w:rPr>
@@ -13887,25 +13758,7 @@
           <w:sz w:val="24"/>
           <w:szCs w:val="24"/>
         </w:rPr>
-        <w:t xml:space="preserve">, Mexico’s share is 1.5 ─ 0.25 = 1.25 </w:t>
-      </w:r>
-      <w:proofErr w:type="spellStart"/>
-      <w:r>
-        <w:rPr>
-          <w:rFonts w:asciiTheme="majorBidi" w:hAnsiTheme="majorBidi" w:cstheme="majorBidi"/>
-          <w:sz w:val="24"/>
-          <w:szCs w:val="24"/>
-        </w:rPr>
-        <w:t>maf</w:t>
-      </w:r>
-      <w:proofErr w:type="spellEnd"/>
-      <w:r>
-        <w:rPr>
-          <w:rFonts w:asciiTheme="majorBidi" w:hAnsiTheme="majorBidi" w:cstheme="majorBidi"/>
-          <w:sz w:val="24"/>
-          <w:szCs w:val="24"/>
-        </w:rPr>
-        <w:t>.</w:t>
+        <w:t>, Mexico’s share is 1.5 ─ 0.25 = 1.25 maf.</w:t>
       </w:r>
     </w:p>
     <w:p>
@@ -14670,6 +14523,36 @@
         <w:ind w:left="720" w:hanging="720"/>
       </w:pPr>
       <w:r>
+        <w:t xml:space="preserve">James, I. (2021). "Southwest braces for water cutbacks as drought deepens along the Colorado River." </w:t>
+      </w:r>
+      <w:r>
+        <w:rPr>
+          <w:i/>
+        </w:rPr>
+        <w:t>Arizona Republic</w:t>
+      </w:r>
+      <w:r>
+        <w:t xml:space="preserve">. </w:t>
+      </w:r>
+      <w:hyperlink r:id="rId29" w:history="1">
+        <w:r>
+          <w:rPr>
+            <w:rStyle w:val="Hyperlink"/>
+          </w:rPr>
+          <w:t>https://www.azcentral.com/story/news/local/arizona-environment/2021/04/06/colorado-river-drought-deepens-arizona-prepares-water-cutbacks/4808587001/</w:t>
+        </w:r>
+      </w:hyperlink>
+      <w:r>
+        <w:t>.</w:t>
+      </w:r>
+    </w:p>
+    <w:p>
+      <w:pPr>
+        <w:pStyle w:val="EndNoteBibliography"/>
+        <w:spacing w:after="0"/>
+        <w:ind w:left="720" w:hanging="720"/>
+      </w:pPr>
+      <w:r>
         <w:t xml:space="preserve">Jasechko, S., and Perrone, D. (2021). "Global groundwater wells at risk of running dry." </w:t>
       </w:r>
       <w:r>
@@ -14681,7 +14564,7 @@
       <w:r>
         <w:t xml:space="preserve">, 372(6540), 418-421. </w:t>
       </w:r>
-      <w:hyperlink r:id="rId29" w:history="1">
+      <w:hyperlink r:id="rId30" w:history="1">
         <w:r>
           <w:rPr>
             <w:rStyle w:val="Hyperlink"/>
@@ -14711,7 +14594,7 @@
       <w:r>
         <w:t xml:space="preserve">, 42(0), 55-71. </w:t>
       </w:r>
-      <w:hyperlink r:id="rId30" w:history="1">
+      <w:hyperlink r:id="rId31" w:history="1">
         <w:r>
           <w:rPr>
             <w:rStyle w:val="Hyperlink"/>
@@ -14760,7 +14643,7 @@
       <w:r>
         <w:t xml:space="preserve">, 7(6), e1486. </w:t>
       </w:r>
-      <w:hyperlink r:id="rId31" w:history="1">
+      <w:hyperlink r:id="rId32" w:history="1">
         <w:r>
           <w:rPr>
             <w:rStyle w:val="Hyperlink"/>
@@ -14798,9 +14681,10 @@
         <w:ind w:left="720" w:hanging="720"/>
       </w:pPr>
       <w:r>
+        <w:lastRenderedPageBreak/>
         <w:t xml:space="preserve">Mitchell, R., Shawcroft, G., Lopez, E., and Gebhart, B. (2024). "Upper Division States Alternative." </w:t>
       </w:r>
-      <w:hyperlink r:id="rId32" w:history="1">
+      <w:hyperlink r:id="rId33" w:history="1">
         <w:r>
           <w:rPr>
             <w:rStyle w:val="Hyperlink"/>
@@ -14819,7 +14703,6 @@
         <w:ind w:left="720" w:hanging="720"/>
       </w:pPr>
       <w:r>
-        <w:lastRenderedPageBreak/>
         <w:t xml:space="preserve">Pace, C., Fencl, A., Baehner, L., Lukacs, H., Cushing, L. J., and Morello-Frosch, R. (2022). "The Drinking Water Tool: A Community-Driven Data Visualization Tool for Policy Implementation." </w:t>
       </w:r>
       <w:r>
@@ -14831,7 +14714,7 @@
       <w:r>
         <w:t xml:space="preserve">, 19(3), 1419. </w:t>
       </w:r>
-      <w:hyperlink r:id="rId33" w:history="1">
+      <w:hyperlink r:id="rId34" w:history="1">
         <w:r>
           <w:rPr>
             <w:rStyle w:val="Hyperlink"/>
@@ -14852,7 +14735,7 @@
       <w:r>
         <w:t xml:space="preserve">Pitt, J., Miller, B., Funk, A., Rice, M., Hawes, T., Moran, K., and Porterfield, S. (2024 ). "Conservation Groups’ Cooperative Conservation Alternative for Post-2026 Colorado River Guidelines Operations and Strategies." Reclamation. </w:t>
       </w:r>
-      <w:hyperlink r:id="rId34" w:history="1">
+      <w:hyperlink r:id="rId35" w:history="1">
         <w:r>
           <w:rPr>
             <w:rStyle w:val="Hyperlink"/>
@@ -14882,7 +14765,7 @@
       <w:r>
         <w:t xml:space="preserve">, 29(8), 2471-2484. </w:t>
       </w:r>
-      <w:hyperlink r:id="rId35" w:history="1">
+      <w:hyperlink r:id="rId36" w:history="1">
         <w:r>
           <w:rPr>
             <w:rStyle w:val="Hyperlink"/>
@@ -14912,7 +14795,7 @@
       <w:r>
         <w:t xml:space="preserve">, 148(10), 02522006. </w:t>
       </w:r>
-      <w:hyperlink r:id="rId36" w:history="1">
+      <w:hyperlink r:id="rId37" w:history="1">
         <w:r>
           <w:rPr>
             <w:rStyle w:val="Hyperlink"/>
@@ -14942,7 +14825,7 @@
       <w:r>
         <w:t xml:space="preserve">, 150(7). </w:t>
       </w:r>
-      <w:hyperlink r:id="rId37" w:history="1">
+      <w:hyperlink r:id="rId38" w:history="1">
         <w:r>
           <w:rPr>
             <w:rStyle w:val="Hyperlink"/>
@@ -14972,7 +14855,7 @@
       <w:r>
         <w:t xml:space="preserve">, 22(2), 4-21. </w:t>
       </w:r>
-      <w:hyperlink r:id="rId38" w:history="1">
+      <w:hyperlink r:id="rId39" w:history="1">
         <w:r>
           <w:rPr>
             <w:rStyle w:val="Hyperlink"/>
@@ -15002,7 +14885,7 @@
       <w:r>
         <w:t xml:space="preserve">, 10(2), e565. </w:t>
       </w:r>
-      <w:hyperlink r:id="rId39" w:history="1">
+      <w:hyperlink r:id="rId40" w:history="1">
         <w:r>
           <w:rPr>
             <w:rStyle w:val="Hyperlink"/>
@@ -15032,7 +14915,7 @@
       <w:r>
         <w:t xml:space="preserve">. </w:t>
       </w:r>
-      <w:hyperlink r:id="rId40" w:history="1">
+      <w:hyperlink r:id="rId41" w:history="1">
         <w:r>
           <w:rPr>
             <w:rStyle w:val="Hyperlink"/>
@@ -15062,7 +14945,7 @@
       <w:r>
         <w:t xml:space="preserve">. </w:t>
       </w:r>
-      <w:hyperlink r:id="rId41" w:history="1">
+      <w:hyperlink r:id="rId42" w:history="1">
         <w:r>
           <w:rPr>
             <w:rStyle w:val="Hyperlink"/>
@@ -15083,7 +14966,7 @@
       <w:r>
         <w:t xml:space="preserve">USBR. (2007). "Record of Decision: Colorado River Interim Guidelines for Lower Basin Shortages and Coordinated Operations for Lakes Powell and Mead." U.S. Bureau of Reclamation. </w:t>
       </w:r>
-      <w:hyperlink r:id="rId42" w:history="1">
+      <w:hyperlink r:id="rId43" w:history="1">
         <w:r>
           <w:rPr>
             <w:rStyle w:val="Hyperlink"/>
@@ -15104,7 +14987,7 @@
       <w:r>
         <w:t xml:space="preserve">USBR. (2019). "Agreement Concerning Colorado River Drought Contingency Management and Operations." U.S. Bureau of Reclamation, Washington, DC. </w:t>
       </w:r>
-      <w:hyperlink r:id="rId43" w:history="1">
+      <w:hyperlink r:id="rId44" w:history="1">
         <w:r>
           <w:rPr>
             <w:rStyle w:val="Hyperlink"/>
@@ -15125,7 +15008,7 @@
       <w:r>
         <w:t xml:space="preserve">USBR. (2021a). "Boulder Canyon Operations Office - Program and Activities: Water Accounting Reports." U.S. Bureau of Reclamation. </w:t>
       </w:r>
-      <w:hyperlink r:id="rId44" w:history="1">
+      <w:hyperlink r:id="rId45" w:history="1">
         <w:r>
           <w:rPr>
             <w:rStyle w:val="Hyperlink"/>
@@ -15146,7 +15029,7 @@
       <w:r>
         <w:t xml:space="preserve">USBR. (2021b). "Pilot System Conservation Program." U.S. Bureau of Reclamation, </w:t>
       </w:r>
-      <w:hyperlink r:id="rId45" w:history="1">
+      <w:hyperlink r:id="rId46" w:history="1">
         <w:r>
           <w:rPr>
             <w:rStyle w:val="Hyperlink"/>
@@ -15165,6 +15048,7 @@
         <w:ind w:left="720" w:hanging="720"/>
       </w:pPr>
       <w:r>
+        <w:lastRenderedPageBreak/>
         <w:t xml:space="preserve">Wakhungu, M. J., Abdel-Mottaleb, N., Wells, E. C., and Zhang, Q. (2021). "Geospatial Vulnerability Framework for Identifying Water Infrastructure Inequalities." </w:t>
       </w:r>
       <w:r>
@@ -15176,7 +15060,7 @@
       <w:r>
         <w:t xml:space="preserve">, 147(9), 04021034. </w:t>
       </w:r>
-      <w:hyperlink r:id="rId46" w:history="1">
+      <w:hyperlink r:id="rId47" w:history="1">
         <w:r>
           <w:rPr>
             <w:rStyle w:val="Hyperlink"/>
@@ -15195,10 +15079,9 @@
         <w:ind w:left="720" w:hanging="720"/>
       </w:pPr>
       <w:r>
-        <w:lastRenderedPageBreak/>
         <w:t xml:space="preserve">Wang, J., and Schmidt, J. C. (2020). "Stream flow and Losses of the Colorado River in the Southern Colorado Plateau." Center for Colorado River Studies, Utah State University, Logan, Utah. </w:t>
       </w:r>
-      <w:hyperlink r:id="rId47" w:history="1">
+      <w:hyperlink r:id="rId48" w:history="1">
         <w:r>
           <w:rPr>
             <w:rStyle w:val="Hyperlink"/>
@@ -15228,7 +15111,7 @@
       <w:r>
         <w:t xml:space="preserve">, 30(4), 487-500. </w:t>
       </w:r>
-      <w:hyperlink r:id="rId48" w:history="1">
+      <w:hyperlink r:id="rId49" w:history="1">
         <w:r>
           <w:rPr>
             <w:rStyle w:val="Hyperlink"/>
@@ -15257,7 +15140,7 @@
       <w:r>
         <w:t xml:space="preserve">, 37(4), 913-929. </w:t>
       </w:r>
-      <w:hyperlink r:id="rId49" w:history="1">
+      <w:hyperlink r:id="rId50" w:history="1">
         <w:r>
           <w:rPr>
             <w:rStyle w:val="Hyperlink"/>
@@ -15287,7 +15170,7 @@
       </w:r>
     </w:p>
     <w:sectPr>
-      <w:headerReference w:type="default" r:id="rId50"/>
+      <w:headerReference w:type="default" r:id="rId51"/>
       <w:pgSz w:w="12240" w:h="15840"/>
       <w:pgMar w:top="1440" w:right="1440" w:bottom="1440" w:left="1440" w:header="720" w:footer="720" w:gutter="0"/>
       <w:cols w:space="720"/>
@@ -18306,7 +18189,6 @@
   <w:style w:type="character" w:default="1" w:styleId="DefaultParagraphFont">
     <w:name w:val="Default Paragraph Font"/>
     <w:uiPriority w:val="1"/>
-    <w:semiHidden/>
     <w:unhideWhenUsed/>
   </w:style>
   <w:style w:type="table" w:default="1" w:styleId="TableNormal">

</xml_diff>